<commit_message>
Add file with test cases description - final
</commit_message>
<xml_diff>
--- a/Przypadek testowy projekt selenium.docx
+++ b/Przypadek testowy projekt selenium.docx
@@ -4,176 +4,193 @@
   <w:body>
     <w:p>
       <w:pPr>
+        <w:pStyle w:val="Tytu"/>
+        <w:jc w:val="center"/>
+      </w:pPr>
+      <w:r>
+        <w:t>Projekt :</w:t>
+      </w:r>
+    </w:p>
+    <w:p>
+      <w:pPr>
+        <w:pStyle w:val="NormalnyWeb"/>
+        <w:spacing w:before="0" w:beforeAutospacing="0" w:after="0" w:afterAutospacing="0"/>
+        <w:jc w:val="center"/>
+        <w:rPr>
+          <w:color w:val="000000"/>
+          <w:sz w:val="27"/>
+          <w:szCs w:val="27"/>
+        </w:rPr>
+      </w:pPr>
+      <w:proofErr w:type="spellStart"/>
+      <w:r>
+        <w:rPr>
+          <w:color w:val="000000"/>
+          <w:sz w:val="28"/>
+          <w:szCs w:val="28"/>
+        </w:rPr>
+        <w:t>seleniumFinalProject</w:t>
+      </w:r>
+      <w:r>
+        <w:rPr>
+          <w:color w:val="000000"/>
+          <w:sz w:val="28"/>
+          <w:szCs w:val="28"/>
+        </w:rPr>
+        <w:t>s</w:t>
+      </w:r>
+      <w:proofErr w:type="spellEnd"/>
+    </w:p>
+    <w:p>
+      <w:pPr>
+        <w:pStyle w:val="Nagwek1"/>
+      </w:pPr>
+      <w:r>
+        <w:t>Scenariusz testowy:</w:t>
+      </w:r>
+    </w:p>
+    <w:p>
+      <w:pPr>
+        <w:pStyle w:val="NormalnyWeb"/>
+        <w:spacing w:before="0" w:beforeAutospacing="0" w:after="0" w:afterAutospacing="0"/>
+        <w:ind w:firstLine="426"/>
+        <w:rPr>
+          <w:color w:val="000000"/>
+          <w:sz w:val="27"/>
+          <w:szCs w:val="27"/>
+        </w:rPr>
+      </w:pPr>
+      <w:r>
+        <w:rPr>
+          <w:color w:val="000000"/>
+          <w:sz w:val="28"/>
+          <w:szCs w:val="28"/>
+        </w:rPr>
+        <w:t>Rejestracja</w:t>
+      </w:r>
+      <w:r>
+        <w:rPr>
+          <w:color w:val="000000"/>
+          <w:sz w:val="27"/>
+          <w:szCs w:val="27"/>
+        </w:rPr>
+        <w:t xml:space="preserve"> nowego użytkownika</w:t>
+      </w:r>
+    </w:p>
+    <w:p>
+      <w:pPr>
         <w:pStyle w:val="Nagwek1"/>
         <w:spacing w:after="0"/>
       </w:pPr>
       <w:r>
-        <w:t>Projekt :</w:t>
-      </w:r>
-    </w:p>
-    <w:p>
-      <w:pPr>
-        <w:pStyle w:val="NormalnyWeb"/>
-        <w:spacing w:before="0" w:beforeAutospacing="0" w:after="0" w:afterAutospacing="0"/>
-        <w:ind w:firstLine="426"/>
-        <w:rPr>
-          <w:color w:val="000000"/>
-          <w:sz w:val="27"/>
-          <w:szCs w:val="27"/>
-        </w:rPr>
-      </w:pPr>
-      <w:r>
-        <w:rPr>
-          <w:color w:val="000000"/>
-          <w:sz w:val="28"/>
-          <w:szCs w:val="28"/>
-        </w:rPr>
-        <w:t>seleniumFinalProject</w:t>
-      </w:r>
-    </w:p>
-    <w:p>
-      <w:pPr>
-        <w:pStyle w:val="Nagwek1"/>
-        <w:spacing w:after="0"/>
-      </w:pPr>
-      <w:r>
-        <w:t>Scenariusz testowy:</w:t>
-      </w:r>
-    </w:p>
-    <w:p>
-      <w:pPr>
-        <w:pStyle w:val="NormalnyWeb"/>
-        <w:spacing w:before="0" w:beforeAutospacing="0" w:after="0" w:afterAutospacing="0"/>
-        <w:ind w:firstLine="426"/>
-        <w:rPr>
-          <w:color w:val="000000"/>
-          <w:sz w:val="27"/>
-          <w:szCs w:val="27"/>
-        </w:rPr>
-      </w:pPr>
-      <w:r>
-        <w:rPr>
-          <w:color w:val="000000"/>
-          <w:sz w:val="28"/>
-          <w:szCs w:val="28"/>
-        </w:rPr>
-        <w:t>Rejestracja</w:t>
-      </w:r>
-      <w:r>
-        <w:rPr>
-          <w:color w:val="000000"/>
-          <w:sz w:val="27"/>
-          <w:szCs w:val="27"/>
-        </w:rPr>
-        <w:t xml:space="preserve"> nowego użytkownika</w:t>
-      </w:r>
-    </w:p>
-    <w:p>
-      <w:pPr>
-        <w:pStyle w:val="Nagwek1"/>
-        <w:spacing w:after="0"/>
-      </w:pPr>
-      <w:r>
-        <w:t>Przypadek 001:</w:t>
-      </w:r>
-    </w:p>
-    <w:p>
-      <w:pPr>
-        <w:pStyle w:val="NormalnyWeb"/>
-        <w:spacing w:before="0" w:beforeAutospacing="0" w:after="0" w:afterAutospacing="0"/>
-        <w:ind w:firstLine="426"/>
-        <w:rPr>
-          <w:color w:val="000000"/>
-          <w:sz w:val="27"/>
-          <w:szCs w:val="27"/>
-        </w:rPr>
-      </w:pPr>
-      <w:r>
-        <w:rPr>
-          <w:color w:val="000000"/>
-          <w:sz w:val="27"/>
-          <w:szCs w:val="27"/>
-        </w:rPr>
-        <w:t xml:space="preserve">Brak </w:t>
-      </w:r>
-      <w:r>
-        <w:rPr>
-          <w:color w:val="000000"/>
-          <w:sz w:val="28"/>
-          <w:szCs w:val="28"/>
-        </w:rPr>
-        <w:t>podania</w:t>
-      </w:r>
-      <w:r>
-        <w:rPr>
-          <w:color w:val="000000"/>
-          <w:sz w:val="27"/>
-          <w:szCs w:val="27"/>
-        </w:rPr>
-        <w:t xml:space="preserve"> </w:t>
-      </w:r>
-      <w:r>
-        <w:rPr>
-          <w:color w:val="000000"/>
-          <w:sz w:val="27"/>
-          <w:szCs w:val="27"/>
-        </w:rPr>
-        <w:t>numeru telefonu w</w:t>
-      </w:r>
-      <w:r>
-        <w:rPr>
-          <w:color w:val="000000"/>
-          <w:sz w:val="27"/>
-          <w:szCs w:val="27"/>
-        </w:rPr>
-        <w:t xml:space="preserve"> formularzu rejestracji</w:t>
-      </w:r>
-    </w:p>
-    <w:p>
-      <w:pPr>
-        <w:pStyle w:val="Nagwek1"/>
-        <w:spacing w:after="0"/>
-      </w:pPr>
-      <w:r>
         <w:t>Warunki wstępne:</w:t>
       </w:r>
     </w:p>
     <w:p>
       <w:pPr>
         <w:pStyle w:val="NormalnyWeb"/>
-        <w:spacing w:before="0" w:beforeAutospacing="0" w:after="0" w:afterAutospacing="0"/>
-        <w:ind w:firstLine="426"/>
-        <w:rPr>
-          <w:color w:val="000000"/>
-          <w:sz w:val="28"/>
-          <w:szCs w:val="28"/>
-        </w:rPr>
-      </w:pPr>
-      <w:r>
-        <w:rPr>
-          <w:color w:val="000000"/>
-          <w:sz w:val="27"/>
-          <w:szCs w:val="27"/>
-        </w:rPr>
-        <w:t xml:space="preserve">1. </w:t>
-      </w:r>
-      <w:r>
-        <w:rPr>
-          <w:color w:val="000000"/>
-          <w:sz w:val="28"/>
-          <w:szCs w:val="28"/>
-        </w:rPr>
-        <w:t>Otwarta strona główna</w:t>
-      </w:r>
-      <w:r>
-        <w:rPr>
-          <w:color w:val="000000"/>
-          <w:sz w:val="28"/>
-          <w:szCs w:val="28"/>
-        </w:rPr>
-        <w:t>: ‘</w:t>
-      </w:r>
-      <w:hyperlink r:id="rId5" w:anchor="/" w:history="1">
+        <w:numPr>
+          <w:ilvl w:val="0"/>
+          <w:numId w:val="2"/>
+        </w:numPr>
+        <w:spacing w:before="0" w:beforeAutospacing="0" w:after="0" w:afterAutospacing="0"/>
+        <w:rPr>
+          <w:color w:val="000000"/>
+          <w:sz w:val="27"/>
+          <w:szCs w:val="27"/>
+        </w:rPr>
+      </w:pPr>
+      <w:r>
+        <w:rPr>
+          <w:color w:val="000000"/>
+          <w:sz w:val="28"/>
+          <w:szCs w:val="28"/>
+        </w:rPr>
+        <w:t xml:space="preserve">Użytkownik </w:t>
+      </w:r>
+      <w:r>
+        <w:rPr>
+          <w:color w:val="000000"/>
+          <w:sz w:val="27"/>
+          <w:szCs w:val="27"/>
+        </w:rPr>
+        <w:t>niezalogowany</w:t>
+      </w:r>
+    </w:p>
+    <w:p>
+      <w:pPr>
+        <w:pStyle w:val="NormalnyWeb"/>
+        <w:numPr>
+          <w:ilvl w:val="0"/>
+          <w:numId w:val="2"/>
+        </w:numPr>
+        <w:spacing w:before="0" w:beforeAutospacing="0" w:after="0" w:afterAutospacing="0"/>
+        <w:rPr>
+          <w:color w:val="000000"/>
+          <w:sz w:val="27"/>
+          <w:szCs w:val="27"/>
+        </w:rPr>
+      </w:pPr>
+      <w:r>
+        <w:rPr>
+          <w:color w:val="000000"/>
+          <w:sz w:val="27"/>
+          <w:szCs w:val="27"/>
+        </w:rPr>
+        <w:t>Użytkownik znajduje się na stronie rejestracji nowego użytkownika</w:t>
+      </w:r>
+    </w:p>
+    <w:p>
+      <w:pPr>
+        <w:pStyle w:val="NormalnyWeb"/>
+        <w:spacing w:before="0" w:beforeAutospacing="0" w:after="0" w:afterAutospacing="0"/>
+        <w:ind w:left="1866"/>
+        <w:rPr>
+          <w:color w:val="000000"/>
+          <w:sz w:val="27"/>
+          <w:szCs w:val="27"/>
+        </w:rPr>
+      </w:pPr>
+      <w:r>
+        <w:rPr>
+          <w:color w:val="000000"/>
+          <w:sz w:val="27"/>
+          <w:szCs w:val="27"/>
+        </w:rPr>
+        <w:t>(Aby przejść na powyższą stronę:</w:t>
+      </w:r>
+    </w:p>
+    <w:p>
+      <w:pPr>
+        <w:pStyle w:val="NormalnyWeb"/>
+        <w:numPr>
+          <w:ilvl w:val="0"/>
+          <w:numId w:val="3"/>
+        </w:numPr>
+        <w:spacing w:before="0" w:beforeAutospacing="0" w:after="0" w:afterAutospacing="0"/>
+        <w:rPr>
+          <w:color w:val="000000"/>
+          <w:sz w:val="27"/>
+          <w:szCs w:val="27"/>
+        </w:rPr>
+      </w:pPr>
+      <w:r>
+        <w:rPr>
+          <w:color w:val="000000"/>
+          <w:sz w:val="27"/>
+          <w:szCs w:val="27"/>
+        </w:rPr>
+        <w:t>Wejdź na stronę główną:</w:t>
+      </w:r>
+      <w:r>
+        <w:rPr>
+          <w:color w:val="000000"/>
+          <w:sz w:val="28"/>
+          <w:szCs w:val="28"/>
+        </w:rPr>
+        <w:t xml:space="preserve"> ‘</w:t>
+      </w:r>
+      <w:hyperlink r:id="rId6" w:anchor="/" w:history="1">
         <w:r>
           <w:rPr>
             <w:rStyle w:val="Hipercze"/>
@@ -189,6 +206,125 @@
     <w:p>
       <w:pPr>
         <w:pStyle w:val="NormalnyWeb"/>
+        <w:numPr>
+          <w:ilvl w:val="0"/>
+          <w:numId w:val="3"/>
+        </w:numPr>
+        <w:spacing w:before="0" w:beforeAutospacing="0" w:after="0" w:afterAutospacing="0"/>
+        <w:rPr>
+          <w:color w:val="000000"/>
+          <w:sz w:val="27"/>
+          <w:szCs w:val="27"/>
+        </w:rPr>
+      </w:pPr>
+      <w:r>
+        <w:rPr>
+          <w:color w:val="000000"/>
+          <w:sz w:val="28"/>
+          <w:szCs w:val="28"/>
+        </w:rPr>
+        <w:t>Kliknij ‘</w:t>
+      </w:r>
+      <w:proofErr w:type="spellStart"/>
+      <w:r>
+        <w:rPr>
+          <w:color w:val="000000"/>
+          <w:sz w:val="28"/>
+          <w:szCs w:val="28"/>
+        </w:rPr>
+        <w:t>Sign</w:t>
+      </w:r>
+      <w:proofErr w:type="spellEnd"/>
+      <w:r>
+        <w:rPr>
+          <w:color w:val="000000"/>
+          <w:sz w:val="28"/>
+          <w:szCs w:val="28"/>
+        </w:rPr>
+        <w:t xml:space="preserve"> in’</w:t>
+      </w:r>
+    </w:p>
+    <w:p>
+      <w:pPr>
+        <w:pStyle w:val="NormalnyWeb"/>
+        <w:numPr>
+          <w:ilvl w:val="0"/>
+          <w:numId w:val="3"/>
+        </w:numPr>
+        <w:spacing w:before="0" w:beforeAutospacing="0" w:after="0" w:afterAutospacing="0"/>
+        <w:rPr>
+          <w:color w:val="000000"/>
+          <w:sz w:val="27"/>
+          <w:szCs w:val="27"/>
+        </w:rPr>
+      </w:pPr>
+      <w:r>
+        <w:rPr>
+          <w:color w:val="000000"/>
+          <w:sz w:val="28"/>
+          <w:szCs w:val="28"/>
+        </w:rPr>
+        <w:t xml:space="preserve">Kliknij ‘Register </w:t>
+      </w:r>
+      <w:proofErr w:type="spellStart"/>
+      <w:r>
+        <w:rPr>
+          <w:color w:val="000000"/>
+          <w:sz w:val="28"/>
+          <w:szCs w:val="28"/>
+        </w:rPr>
+        <w:t>your</w:t>
+      </w:r>
+      <w:proofErr w:type="spellEnd"/>
+      <w:r>
+        <w:rPr>
+          <w:color w:val="000000"/>
+          <w:sz w:val="28"/>
+          <w:szCs w:val="28"/>
+        </w:rPr>
+        <w:t xml:space="preserve"> </w:t>
+      </w:r>
+      <w:proofErr w:type="spellStart"/>
+      <w:r>
+        <w:rPr>
+          <w:color w:val="000000"/>
+          <w:sz w:val="28"/>
+          <w:szCs w:val="28"/>
+        </w:rPr>
+        <w:t>account</w:t>
+      </w:r>
+      <w:proofErr w:type="spellEnd"/>
+      <w:r>
+        <w:rPr>
+          <w:color w:val="000000"/>
+          <w:sz w:val="28"/>
+          <w:szCs w:val="28"/>
+        </w:rPr>
+        <w:t>’</w:t>
+      </w:r>
+    </w:p>
+    <w:p>
+      <w:pPr>
+        <w:pStyle w:val="NormalnyWeb"/>
+        <w:spacing w:before="0" w:beforeAutospacing="0" w:after="0" w:afterAutospacing="0"/>
+        <w:rPr>
+          <w:color w:val="000000"/>
+          <w:sz w:val="28"/>
+          <w:szCs w:val="28"/>
+        </w:rPr>
+      </w:pPr>
+    </w:p>
+    <w:p>
+      <w:pPr>
+        <w:pStyle w:val="Nagwek2"/>
+      </w:pPr>
+      <w:r>
+        <w:t>Przypadek 001:</w:t>
+      </w:r>
+    </w:p>
+    <w:p>
+      <w:pPr>
+        <w:pStyle w:val="NormalnyWeb"/>
         <w:spacing w:before="0" w:beforeAutospacing="0" w:after="0" w:afterAutospacing="0"/>
         <w:ind w:firstLine="426"/>
         <w:rPr>
@@ -200,18 +336,1283 @@
       <w:r>
         <w:rPr>
           <w:color w:val="000000"/>
-          <w:sz w:val="28"/>
-          <w:szCs w:val="28"/>
-        </w:rPr>
-        <w:t xml:space="preserve">2. Użytkownik </w:t>
-      </w:r>
-      <w:r>
-        <w:rPr>
-          <w:color w:val="000000"/>
-          <w:sz w:val="27"/>
-          <w:szCs w:val="27"/>
-        </w:rPr>
-        <w:t>niezalogowany</w:t>
+          <w:sz w:val="27"/>
+          <w:szCs w:val="27"/>
+        </w:rPr>
+        <w:t xml:space="preserve">Brak </w:t>
+      </w:r>
+      <w:r>
+        <w:rPr>
+          <w:color w:val="000000"/>
+          <w:sz w:val="28"/>
+          <w:szCs w:val="28"/>
+        </w:rPr>
+        <w:t>podania</w:t>
+      </w:r>
+      <w:r>
+        <w:rPr>
+          <w:color w:val="000000"/>
+          <w:sz w:val="27"/>
+          <w:szCs w:val="27"/>
+        </w:rPr>
+        <w:t xml:space="preserve"> numeru telefonu w formularzu rejestracji</w:t>
+      </w:r>
+    </w:p>
+    <w:p>
+      <w:pPr>
+        <w:pStyle w:val="Nagwek2"/>
+      </w:pPr>
+      <w:r>
+        <w:t>Kroki:</w:t>
+      </w:r>
+    </w:p>
+    <w:p>
+      <w:pPr>
+        <w:pStyle w:val="NormalnyWeb"/>
+        <w:numPr>
+          <w:ilvl w:val="0"/>
+          <w:numId w:val="1"/>
+        </w:numPr>
+        <w:spacing w:before="0" w:beforeAutospacing="0" w:after="0" w:afterAutospacing="0"/>
+        <w:rPr>
+          <w:color w:val="000000"/>
+          <w:sz w:val="28"/>
+          <w:szCs w:val="28"/>
+        </w:rPr>
+      </w:pPr>
+      <w:r>
+        <w:rPr>
+          <w:color w:val="000000"/>
+          <w:sz w:val="28"/>
+          <w:szCs w:val="28"/>
+        </w:rPr>
+        <w:t>Wprowadź</w:t>
+      </w:r>
+      <w:r>
+        <w:rPr>
+          <w:color w:val="000000"/>
+          <w:sz w:val="28"/>
+          <w:szCs w:val="28"/>
+        </w:rPr>
+        <w:t xml:space="preserve"> </w:t>
+      </w:r>
+      <w:r>
+        <w:rPr>
+          <w:color w:val="000000"/>
+          <w:sz w:val="28"/>
+          <w:szCs w:val="28"/>
+        </w:rPr>
+        <w:t>imię</w:t>
+      </w:r>
+    </w:p>
+    <w:p>
+      <w:pPr>
+        <w:pStyle w:val="NormalnyWeb"/>
+        <w:numPr>
+          <w:ilvl w:val="0"/>
+          <w:numId w:val="1"/>
+        </w:numPr>
+        <w:spacing w:before="0" w:beforeAutospacing="0" w:after="0" w:afterAutospacing="0"/>
+        <w:rPr>
+          <w:color w:val="000000"/>
+          <w:sz w:val="28"/>
+          <w:szCs w:val="28"/>
+        </w:rPr>
+      </w:pPr>
+      <w:r>
+        <w:rPr>
+          <w:color w:val="000000"/>
+          <w:sz w:val="28"/>
+          <w:szCs w:val="28"/>
+        </w:rPr>
+        <w:t>Wprowadź nazwisko</w:t>
+      </w:r>
+    </w:p>
+    <w:p>
+      <w:pPr>
+        <w:pStyle w:val="NormalnyWeb"/>
+        <w:numPr>
+          <w:ilvl w:val="0"/>
+          <w:numId w:val="1"/>
+        </w:numPr>
+        <w:spacing w:before="0" w:beforeAutospacing="0" w:after="0" w:afterAutospacing="0"/>
+        <w:rPr>
+          <w:color w:val="000000"/>
+          <w:sz w:val="28"/>
+          <w:szCs w:val="28"/>
+        </w:rPr>
+      </w:pPr>
+      <w:r>
+        <w:rPr>
+          <w:color w:val="000000"/>
+          <w:sz w:val="28"/>
+          <w:szCs w:val="28"/>
+        </w:rPr>
+        <w:t>Wprowadź datę urodzenia</w:t>
+      </w:r>
+    </w:p>
+    <w:p>
+      <w:pPr>
+        <w:pStyle w:val="NormalnyWeb"/>
+        <w:numPr>
+          <w:ilvl w:val="0"/>
+          <w:numId w:val="1"/>
+        </w:numPr>
+        <w:spacing w:before="0" w:beforeAutospacing="0" w:after="0" w:afterAutospacing="0"/>
+        <w:rPr>
+          <w:color w:val="000000"/>
+          <w:sz w:val="28"/>
+          <w:szCs w:val="28"/>
+        </w:rPr>
+      </w:pPr>
+      <w:r>
+        <w:rPr>
+          <w:color w:val="000000"/>
+          <w:sz w:val="28"/>
+          <w:szCs w:val="28"/>
+        </w:rPr>
+        <w:t>Wprowadź adres</w:t>
+      </w:r>
+    </w:p>
+    <w:p>
+      <w:pPr>
+        <w:pStyle w:val="NormalnyWeb"/>
+        <w:numPr>
+          <w:ilvl w:val="0"/>
+          <w:numId w:val="1"/>
+        </w:numPr>
+        <w:spacing w:before="0" w:beforeAutospacing="0" w:after="0" w:afterAutospacing="0"/>
+        <w:rPr>
+          <w:color w:val="000000"/>
+          <w:sz w:val="28"/>
+          <w:szCs w:val="28"/>
+        </w:rPr>
+      </w:pPr>
+      <w:r>
+        <w:rPr>
+          <w:color w:val="000000"/>
+          <w:sz w:val="28"/>
+          <w:szCs w:val="28"/>
+        </w:rPr>
+        <w:t>Wprowadź kod pocztowy</w:t>
+      </w:r>
+    </w:p>
+    <w:p>
+      <w:pPr>
+        <w:pStyle w:val="NormalnyWeb"/>
+        <w:numPr>
+          <w:ilvl w:val="0"/>
+          <w:numId w:val="1"/>
+        </w:numPr>
+        <w:spacing w:before="0" w:beforeAutospacing="0" w:after="0" w:afterAutospacing="0"/>
+        <w:rPr>
+          <w:color w:val="000000"/>
+          <w:sz w:val="28"/>
+          <w:szCs w:val="28"/>
+        </w:rPr>
+      </w:pPr>
+      <w:r>
+        <w:rPr>
+          <w:color w:val="000000"/>
+          <w:sz w:val="28"/>
+          <w:szCs w:val="28"/>
+        </w:rPr>
+        <w:t>Wprowadź Miasto</w:t>
+      </w:r>
+    </w:p>
+    <w:p>
+      <w:pPr>
+        <w:pStyle w:val="NormalnyWeb"/>
+        <w:numPr>
+          <w:ilvl w:val="0"/>
+          <w:numId w:val="1"/>
+        </w:numPr>
+        <w:spacing w:before="0" w:beforeAutospacing="0" w:after="0" w:afterAutospacing="0"/>
+        <w:rPr>
+          <w:color w:val="000000"/>
+          <w:sz w:val="28"/>
+          <w:szCs w:val="28"/>
+        </w:rPr>
+      </w:pPr>
+      <w:r>
+        <w:rPr>
+          <w:color w:val="000000"/>
+          <w:sz w:val="28"/>
+          <w:szCs w:val="28"/>
+        </w:rPr>
+        <w:t>Wprowadź województwo (stan)</w:t>
+      </w:r>
+    </w:p>
+    <w:p>
+      <w:pPr>
+        <w:pStyle w:val="NormalnyWeb"/>
+        <w:numPr>
+          <w:ilvl w:val="0"/>
+          <w:numId w:val="1"/>
+        </w:numPr>
+        <w:spacing w:before="0" w:beforeAutospacing="0" w:after="0" w:afterAutospacing="0"/>
+        <w:rPr>
+          <w:color w:val="000000"/>
+          <w:sz w:val="28"/>
+          <w:szCs w:val="28"/>
+        </w:rPr>
+      </w:pPr>
+      <w:r>
+        <w:rPr>
+          <w:color w:val="000000"/>
+          <w:sz w:val="28"/>
+          <w:szCs w:val="28"/>
+        </w:rPr>
+        <w:t>Wybierz z listy rozwijanej kraj</w:t>
+      </w:r>
+    </w:p>
+    <w:p>
+      <w:pPr>
+        <w:pStyle w:val="NormalnyWeb"/>
+        <w:numPr>
+          <w:ilvl w:val="0"/>
+          <w:numId w:val="1"/>
+        </w:numPr>
+        <w:spacing w:before="0" w:beforeAutospacing="0" w:after="0" w:afterAutospacing="0"/>
+        <w:rPr>
+          <w:color w:val="000000"/>
+          <w:sz w:val="28"/>
+          <w:szCs w:val="28"/>
+        </w:rPr>
+      </w:pPr>
+      <w:r>
+        <w:rPr>
+          <w:color w:val="000000"/>
+          <w:sz w:val="28"/>
+          <w:szCs w:val="28"/>
+        </w:rPr>
+        <w:t>Wprowadź adres email</w:t>
+      </w:r>
+    </w:p>
+    <w:p>
+      <w:pPr>
+        <w:pStyle w:val="NormalnyWeb"/>
+        <w:numPr>
+          <w:ilvl w:val="0"/>
+          <w:numId w:val="1"/>
+        </w:numPr>
+        <w:spacing w:before="0" w:beforeAutospacing="0" w:after="0" w:afterAutospacing="0"/>
+        <w:rPr>
+          <w:color w:val="000000"/>
+          <w:sz w:val="28"/>
+          <w:szCs w:val="28"/>
+        </w:rPr>
+      </w:pPr>
+      <w:r>
+        <w:rPr>
+          <w:color w:val="000000"/>
+          <w:sz w:val="28"/>
+          <w:szCs w:val="28"/>
+        </w:rPr>
+        <w:t xml:space="preserve">Wprowadź hasło </w:t>
+      </w:r>
+      <w:r>
+        <w:rPr>
+          <w:color w:val="000000"/>
+          <w:sz w:val="28"/>
+          <w:szCs w:val="28"/>
+        </w:rPr>
+        <w:t>(min. 6 znaków, znak specjalny, mała litera, duża litera)</w:t>
+      </w:r>
+    </w:p>
+    <w:p>
+      <w:pPr>
+        <w:pStyle w:val="NormalnyWeb"/>
+        <w:numPr>
+          <w:ilvl w:val="0"/>
+          <w:numId w:val="1"/>
+        </w:numPr>
+        <w:spacing w:before="0" w:beforeAutospacing="0" w:after="0" w:afterAutospacing="0"/>
+        <w:rPr>
+          <w:color w:val="000000"/>
+          <w:sz w:val="28"/>
+          <w:szCs w:val="28"/>
+        </w:rPr>
+      </w:pPr>
+      <w:r>
+        <w:rPr>
+          <w:color w:val="000000"/>
+          <w:sz w:val="28"/>
+          <w:szCs w:val="28"/>
+        </w:rPr>
+        <w:t>Kliknij ‘Register’</w:t>
+      </w:r>
+    </w:p>
+    <w:p>
+      <w:pPr>
+        <w:pStyle w:val="Nagwek2"/>
+      </w:pPr>
+      <w:r>
+        <w:t>Oczekiwany rezultat:</w:t>
+      </w:r>
+    </w:p>
+    <w:p>
+      <w:pPr>
+        <w:pStyle w:val="NormalnyWeb"/>
+        <w:spacing w:before="0" w:beforeAutospacing="0" w:after="0" w:afterAutospacing="0"/>
+        <w:ind w:firstLine="426"/>
+        <w:rPr>
+          <w:color w:val="000000"/>
+          <w:sz w:val="28"/>
+          <w:szCs w:val="28"/>
+        </w:rPr>
+      </w:pPr>
+      <w:r>
+        <w:rPr>
+          <w:color w:val="000000"/>
+          <w:sz w:val="27"/>
+          <w:szCs w:val="27"/>
+        </w:rPr>
+        <w:t>1</w:t>
+      </w:r>
+      <w:r>
+        <w:rPr>
+          <w:color w:val="000000"/>
+          <w:sz w:val="28"/>
+          <w:szCs w:val="28"/>
+        </w:rPr>
+        <w:t>. Użytkownik otrzymuje informację, że popełnił błąd</w:t>
+      </w:r>
+      <w:r>
+        <w:rPr>
+          <w:color w:val="000000"/>
+          <w:sz w:val="28"/>
+          <w:szCs w:val="28"/>
+        </w:rPr>
+        <w:t xml:space="preserve"> w postaci pojawienia się czerwonego okienka pod polem z błędem</w:t>
+      </w:r>
+    </w:p>
+    <w:p>
+      <w:pPr>
+        <w:pStyle w:val="NormalnyWeb"/>
+        <w:spacing w:before="0" w:beforeAutospacing="0" w:after="0" w:afterAutospacing="0"/>
+        <w:ind w:firstLine="426"/>
+        <w:rPr>
+          <w:color w:val="000000"/>
+          <w:sz w:val="28"/>
+          <w:szCs w:val="28"/>
+        </w:rPr>
+      </w:pPr>
+      <w:r>
+        <w:rPr>
+          <w:color w:val="000000"/>
+          <w:sz w:val="28"/>
+          <w:szCs w:val="28"/>
+        </w:rPr>
+        <w:t>2. Użytkownik otrzymuje informację, że n</w:t>
+      </w:r>
+      <w:r>
+        <w:rPr>
+          <w:color w:val="000000"/>
+          <w:sz w:val="28"/>
+          <w:szCs w:val="28"/>
+        </w:rPr>
+        <w:t>umer telefonu jest wymagany</w:t>
+      </w:r>
+    </w:p>
+    <w:p>
+      <w:pPr>
+        <w:pStyle w:val="NormalnyWeb"/>
+        <w:spacing w:before="0" w:beforeAutospacing="0" w:after="0" w:afterAutospacing="0"/>
+        <w:ind w:firstLine="426"/>
+        <w:rPr>
+          <w:color w:val="000000"/>
+          <w:sz w:val="28"/>
+          <w:szCs w:val="28"/>
+        </w:rPr>
+      </w:pPr>
+      <w:r>
+        <w:rPr>
+          <w:color w:val="000000"/>
+          <w:sz w:val="28"/>
+          <w:szCs w:val="28"/>
+        </w:rPr>
+        <w:t>3. Na stronie znajduje się tylko jedna wiadomość walidacyjna</w:t>
+      </w:r>
+    </w:p>
+    <w:p>
+      <w:r>
+        <w:br w:type="page"/>
+      </w:r>
+    </w:p>
+    <w:p>
+      <w:pPr>
+        <w:pStyle w:val="Nagwek2"/>
+      </w:pPr>
+      <w:r>
+        <w:lastRenderedPageBreak/>
+        <w:t>Przypadek 002:</w:t>
+      </w:r>
+    </w:p>
+    <w:p>
+      <w:pPr>
+        <w:pStyle w:val="NormalnyWeb"/>
+        <w:spacing w:before="0" w:beforeAutospacing="0" w:after="0" w:afterAutospacing="0"/>
+        <w:ind w:firstLine="426"/>
+        <w:rPr>
+          <w:color w:val="000000"/>
+          <w:sz w:val="27"/>
+          <w:szCs w:val="27"/>
+        </w:rPr>
+      </w:pPr>
+      <w:r>
+        <w:tab/>
+      </w:r>
+      <w:r>
+        <w:rPr>
+          <w:color w:val="000000"/>
+          <w:sz w:val="27"/>
+          <w:szCs w:val="27"/>
+        </w:rPr>
+        <w:t xml:space="preserve">Brak </w:t>
+      </w:r>
+      <w:r>
+        <w:rPr>
+          <w:color w:val="000000"/>
+          <w:sz w:val="28"/>
+          <w:szCs w:val="28"/>
+        </w:rPr>
+        <w:t>podania</w:t>
+      </w:r>
+      <w:r>
+        <w:rPr>
+          <w:color w:val="000000"/>
+          <w:sz w:val="27"/>
+          <w:szCs w:val="27"/>
+        </w:rPr>
+        <w:t xml:space="preserve"> n</w:t>
+      </w:r>
+      <w:r>
+        <w:rPr>
+          <w:color w:val="000000"/>
+          <w:sz w:val="27"/>
+          <w:szCs w:val="27"/>
+        </w:rPr>
+        <w:t>azwiska</w:t>
+      </w:r>
+      <w:r>
+        <w:rPr>
+          <w:color w:val="000000"/>
+          <w:sz w:val="27"/>
+          <w:szCs w:val="27"/>
+        </w:rPr>
+        <w:t xml:space="preserve"> w formularzu rejestracji</w:t>
+      </w:r>
+    </w:p>
+    <w:p>
+      <w:pPr>
+        <w:spacing w:after="0"/>
+      </w:pPr>
+    </w:p>
+    <w:p>
+      <w:pPr>
+        <w:spacing w:after="0"/>
+      </w:pPr>
+    </w:p>
+    <w:p>
+      <w:pPr>
+        <w:pStyle w:val="Nagwek2"/>
+      </w:pPr>
+      <w:r>
+        <w:t>Kroki:</w:t>
+      </w:r>
+    </w:p>
+    <w:p>
+      <w:pPr>
+        <w:pStyle w:val="NormalnyWeb"/>
+        <w:numPr>
+          <w:ilvl w:val="0"/>
+          <w:numId w:val="4"/>
+        </w:numPr>
+        <w:spacing w:before="0" w:beforeAutospacing="0" w:after="0" w:afterAutospacing="0"/>
+        <w:rPr>
+          <w:color w:val="000000"/>
+          <w:sz w:val="28"/>
+          <w:szCs w:val="28"/>
+        </w:rPr>
+      </w:pPr>
+      <w:r>
+        <w:rPr>
+          <w:color w:val="000000"/>
+          <w:sz w:val="28"/>
+          <w:szCs w:val="28"/>
+        </w:rPr>
+        <w:t>Wprowadź imię</w:t>
+      </w:r>
+    </w:p>
+    <w:p>
+      <w:pPr>
+        <w:pStyle w:val="NormalnyWeb"/>
+        <w:numPr>
+          <w:ilvl w:val="0"/>
+          <w:numId w:val="4"/>
+        </w:numPr>
+        <w:spacing w:before="0" w:beforeAutospacing="0" w:after="0" w:afterAutospacing="0"/>
+        <w:rPr>
+          <w:color w:val="000000"/>
+          <w:sz w:val="28"/>
+          <w:szCs w:val="28"/>
+        </w:rPr>
+      </w:pPr>
+      <w:r>
+        <w:rPr>
+          <w:color w:val="000000"/>
+          <w:sz w:val="28"/>
+          <w:szCs w:val="28"/>
+        </w:rPr>
+        <w:t>Wprowadź datę urodzenia</w:t>
+      </w:r>
+    </w:p>
+    <w:p>
+      <w:pPr>
+        <w:pStyle w:val="NormalnyWeb"/>
+        <w:numPr>
+          <w:ilvl w:val="0"/>
+          <w:numId w:val="4"/>
+        </w:numPr>
+        <w:spacing w:before="0" w:beforeAutospacing="0" w:after="0" w:afterAutospacing="0"/>
+        <w:rPr>
+          <w:color w:val="000000"/>
+          <w:sz w:val="28"/>
+          <w:szCs w:val="28"/>
+        </w:rPr>
+      </w:pPr>
+      <w:r>
+        <w:rPr>
+          <w:color w:val="000000"/>
+          <w:sz w:val="28"/>
+          <w:szCs w:val="28"/>
+        </w:rPr>
+        <w:t>Wprowadź adres</w:t>
+      </w:r>
+    </w:p>
+    <w:p>
+      <w:pPr>
+        <w:pStyle w:val="NormalnyWeb"/>
+        <w:numPr>
+          <w:ilvl w:val="0"/>
+          <w:numId w:val="4"/>
+        </w:numPr>
+        <w:spacing w:before="0" w:beforeAutospacing="0" w:after="0" w:afterAutospacing="0"/>
+        <w:rPr>
+          <w:color w:val="000000"/>
+          <w:sz w:val="28"/>
+          <w:szCs w:val="28"/>
+        </w:rPr>
+      </w:pPr>
+      <w:r>
+        <w:rPr>
+          <w:color w:val="000000"/>
+          <w:sz w:val="28"/>
+          <w:szCs w:val="28"/>
+        </w:rPr>
+        <w:t>Wprowadź kod pocztowy</w:t>
+      </w:r>
+    </w:p>
+    <w:p>
+      <w:pPr>
+        <w:pStyle w:val="NormalnyWeb"/>
+        <w:numPr>
+          <w:ilvl w:val="0"/>
+          <w:numId w:val="4"/>
+        </w:numPr>
+        <w:spacing w:before="0" w:beforeAutospacing="0" w:after="0" w:afterAutospacing="0"/>
+        <w:rPr>
+          <w:color w:val="000000"/>
+          <w:sz w:val="28"/>
+          <w:szCs w:val="28"/>
+        </w:rPr>
+      </w:pPr>
+      <w:r>
+        <w:rPr>
+          <w:color w:val="000000"/>
+          <w:sz w:val="28"/>
+          <w:szCs w:val="28"/>
+        </w:rPr>
+        <w:t>Wprowadź Miasto</w:t>
+      </w:r>
+    </w:p>
+    <w:p>
+      <w:pPr>
+        <w:pStyle w:val="NormalnyWeb"/>
+        <w:numPr>
+          <w:ilvl w:val="0"/>
+          <w:numId w:val="4"/>
+        </w:numPr>
+        <w:spacing w:before="0" w:beforeAutospacing="0" w:after="0" w:afterAutospacing="0"/>
+        <w:rPr>
+          <w:color w:val="000000"/>
+          <w:sz w:val="28"/>
+          <w:szCs w:val="28"/>
+        </w:rPr>
+      </w:pPr>
+      <w:r>
+        <w:rPr>
+          <w:color w:val="000000"/>
+          <w:sz w:val="28"/>
+          <w:szCs w:val="28"/>
+        </w:rPr>
+        <w:t>Wprowadź województwo (stan)</w:t>
+      </w:r>
+    </w:p>
+    <w:p>
+      <w:pPr>
+        <w:pStyle w:val="NormalnyWeb"/>
+        <w:numPr>
+          <w:ilvl w:val="0"/>
+          <w:numId w:val="4"/>
+        </w:numPr>
+        <w:spacing w:before="0" w:beforeAutospacing="0" w:after="0" w:afterAutospacing="0"/>
+        <w:rPr>
+          <w:color w:val="000000"/>
+          <w:sz w:val="28"/>
+          <w:szCs w:val="28"/>
+        </w:rPr>
+      </w:pPr>
+      <w:r>
+        <w:rPr>
+          <w:color w:val="000000"/>
+          <w:sz w:val="28"/>
+          <w:szCs w:val="28"/>
+        </w:rPr>
+        <w:t>Wybierz z listy rozwijanej kraj</w:t>
+      </w:r>
+    </w:p>
+    <w:p>
+      <w:pPr>
+        <w:pStyle w:val="NormalnyWeb"/>
+        <w:numPr>
+          <w:ilvl w:val="0"/>
+          <w:numId w:val="4"/>
+        </w:numPr>
+        <w:spacing w:before="0" w:beforeAutospacing="0" w:after="0" w:afterAutospacing="0"/>
+        <w:rPr>
+          <w:color w:val="000000"/>
+          <w:sz w:val="28"/>
+          <w:szCs w:val="28"/>
+        </w:rPr>
+      </w:pPr>
+      <w:r>
+        <w:rPr>
+          <w:color w:val="000000"/>
+          <w:sz w:val="28"/>
+          <w:szCs w:val="28"/>
+        </w:rPr>
+        <w:t>Wprowadź numer telefonu</w:t>
+      </w:r>
+    </w:p>
+    <w:p>
+      <w:pPr>
+        <w:pStyle w:val="NormalnyWeb"/>
+        <w:numPr>
+          <w:ilvl w:val="0"/>
+          <w:numId w:val="4"/>
+        </w:numPr>
+        <w:spacing w:before="0" w:beforeAutospacing="0" w:after="0" w:afterAutospacing="0"/>
+        <w:rPr>
+          <w:color w:val="000000"/>
+          <w:sz w:val="28"/>
+          <w:szCs w:val="28"/>
+        </w:rPr>
+      </w:pPr>
+      <w:r>
+        <w:rPr>
+          <w:color w:val="000000"/>
+          <w:sz w:val="28"/>
+          <w:szCs w:val="28"/>
+        </w:rPr>
+        <w:t>Wprowadź adres email</w:t>
+      </w:r>
+    </w:p>
+    <w:p>
+      <w:pPr>
+        <w:pStyle w:val="NormalnyWeb"/>
+        <w:numPr>
+          <w:ilvl w:val="0"/>
+          <w:numId w:val="4"/>
+        </w:numPr>
+        <w:spacing w:before="0" w:beforeAutospacing="0" w:after="0" w:afterAutospacing="0"/>
+        <w:rPr>
+          <w:color w:val="000000"/>
+          <w:sz w:val="28"/>
+          <w:szCs w:val="28"/>
+        </w:rPr>
+      </w:pPr>
+      <w:r>
+        <w:rPr>
+          <w:color w:val="000000"/>
+          <w:sz w:val="28"/>
+          <w:szCs w:val="28"/>
+        </w:rPr>
+        <w:t>Wprowadź hasło (min. 6 znaków, znak specjalny, mała litera, duża litera)</w:t>
+      </w:r>
+    </w:p>
+    <w:p>
+      <w:pPr>
+        <w:pStyle w:val="NormalnyWeb"/>
+        <w:numPr>
+          <w:ilvl w:val="0"/>
+          <w:numId w:val="4"/>
+        </w:numPr>
+        <w:spacing w:before="0" w:beforeAutospacing="0" w:after="0" w:afterAutospacing="0"/>
+        <w:rPr>
+          <w:color w:val="000000"/>
+          <w:sz w:val="28"/>
+          <w:szCs w:val="28"/>
+        </w:rPr>
+      </w:pPr>
+      <w:r>
+        <w:rPr>
+          <w:color w:val="000000"/>
+          <w:sz w:val="28"/>
+          <w:szCs w:val="28"/>
+        </w:rPr>
+        <w:t>Kliknij ‘Register’</w:t>
+      </w:r>
+    </w:p>
+    <w:p>
+      <w:pPr>
+        <w:pStyle w:val="Nagwek2"/>
+      </w:pPr>
+      <w:r>
+        <w:t>Oczekiwany rezultat:</w:t>
+      </w:r>
+    </w:p>
+    <w:p>
+      <w:pPr>
+        <w:pStyle w:val="NormalnyWeb"/>
+        <w:spacing w:before="0" w:beforeAutospacing="0" w:after="0" w:afterAutospacing="0"/>
+        <w:ind w:firstLine="426"/>
+        <w:rPr>
+          <w:color w:val="000000"/>
+          <w:sz w:val="28"/>
+          <w:szCs w:val="28"/>
+        </w:rPr>
+      </w:pPr>
+      <w:r>
+        <w:rPr>
+          <w:color w:val="000000"/>
+          <w:sz w:val="27"/>
+          <w:szCs w:val="27"/>
+        </w:rPr>
+        <w:t xml:space="preserve">1. </w:t>
+      </w:r>
+      <w:r>
+        <w:rPr>
+          <w:color w:val="000000"/>
+          <w:sz w:val="28"/>
+          <w:szCs w:val="28"/>
+        </w:rPr>
+        <w:t>Użytkownik otrzymuje informację, że popełnił błąd w postaci pojawienia się czerwonego okienka pod polem z błędem</w:t>
+      </w:r>
+    </w:p>
+    <w:p>
+      <w:pPr>
+        <w:pStyle w:val="NormalnyWeb"/>
+        <w:spacing w:before="0" w:beforeAutospacing="0" w:after="0" w:afterAutospacing="0"/>
+        <w:ind w:firstLine="426"/>
+        <w:rPr>
+          <w:color w:val="000000"/>
+          <w:sz w:val="28"/>
+          <w:szCs w:val="28"/>
+        </w:rPr>
+      </w:pPr>
+      <w:r>
+        <w:rPr>
+          <w:color w:val="000000"/>
+          <w:sz w:val="28"/>
+          <w:szCs w:val="28"/>
+        </w:rPr>
+        <w:t xml:space="preserve">2. Użytkownik otrzymuje informację, że </w:t>
+      </w:r>
+      <w:r>
+        <w:rPr>
+          <w:color w:val="000000"/>
+          <w:sz w:val="28"/>
+          <w:szCs w:val="28"/>
+        </w:rPr>
+        <w:t>nazwisko jest</w:t>
+      </w:r>
+      <w:r>
+        <w:rPr>
+          <w:color w:val="000000"/>
+          <w:sz w:val="28"/>
+          <w:szCs w:val="28"/>
+        </w:rPr>
+        <w:t xml:space="preserve"> wymagan</w:t>
+      </w:r>
+      <w:r>
+        <w:rPr>
+          <w:color w:val="000000"/>
+          <w:sz w:val="28"/>
+          <w:szCs w:val="28"/>
+        </w:rPr>
+        <w:t>e</w:t>
+      </w:r>
+    </w:p>
+    <w:p>
+      <w:pPr>
+        <w:pStyle w:val="NormalnyWeb"/>
+        <w:spacing w:before="0" w:beforeAutospacing="0" w:after="0" w:afterAutospacing="0"/>
+        <w:ind w:firstLine="426"/>
+        <w:rPr>
+          <w:color w:val="000000"/>
+          <w:sz w:val="28"/>
+          <w:szCs w:val="28"/>
+        </w:rPr>
+      </w:pPr>
+      <w:r>
+        <w:rPr>
+          <w:color w:val="000000"/>
+          <w:sz w:val="28"/>
+          <w:szCs w:val="28"/>
+        </w:rPr>
+        <w:t>3. Na stronie znajduje się tylko jedna wiadomość walidacyjna</w:t>
+      </w:r>
+    </w:p>
+    <w:p/>
+    <w:p>
+      <w:pPr>
+        <w:rPr>
+          <w:rFonts w:asciiTheme="majorHAnsi" w:eastAsiaTheme="majorEastAsia" w:hAnsiTheme="majorHAnsi" w:cstheme="majorBidi"/>
+          <w:color w:val="0F4761" w:themeColor="accent1" w:themeShade="BF"/>
+          <w:sz w:val="32"/>
+          <w:szCs w:val="32"/>
+        </w:rPr>
+      </w:pPr>
+      <w:r>
+        <w:br w:type="page"/>
+      </w:r>
+    </w:p>
+    <w:p>
+      <w:pPr>
+        <w:pStyle w:val="Nagwek2"/>
+      </w:pPr>
+      <w:r>
+        <w:lastRenderedPageBreak/>
+        <w:t>Przypadek 003:</w:t>
+      </w:r>
+    </w:p>
+    <w:p>
+      <w:pPr>
+        <w:pStyle w:val="NormalnyWeb"/>
+        <w:spacing w:before="0" w:beforeAutospacing="0" w:after="0" w:afterAutospacing="0"/>
+        <w:ind w:firstLine="426"/>
+        <w:rPr>
+          <w:color w:val="000000"/>
+          <w:sz w:val="28"/>
+          <w:szCs w:val="28"/>
+        </w:rPr>
+      </w:pPr>
+      <w:r>
+        <w:tab/>
+      </w:r>
+      <w:r>
+        <w:rPr>
+          <w:color w:val="000000"/>
+          <w:sz w:val="28"/>
+          <w:szCs w:val="28"/>
+        </w:rPr>
+        <w:t>Brak podania hasła w formularzu rejestracji</w:t>
+      </w:r>
+    </w:p>
+    <w:p>
+      <w:pPr>
+        <w:spacing w:after="0"/>
+      </w:pPr>
+    </w:p>
+    <w:p>
+      <w:pPr>
+        <w:spacing w:after="0"/>
+      </w:pPr>
+    </w:p>
+    <w:p>
+      <w:pPr>
+        <w:pStyle w:val="Nagwek2"/>
+      </w:pPr>
+      <w:r>
+        <w:t>Kroki:</w:t>
+      </w:r>
+    </w:p>
+    <w:p>
+      <w:pPr>
+        <w:pStyle w:val="NormalnyWeb"/>
+        <w:numPr>
+          <w:ilvl w:val="0"/>
+          <w:numId w:val="7"/>
+        </w:numPr>
+        <w:spacing w:before="0" w:beforeAutospacing="0" w:after="0" w:afterAutospacing="0"/>
+        <w:rPr>
+          <w:color w:val="000000"/>
+          <w:sz w:val="28"/>
+          <w:szCs w:val="28"/>
+        </w:rPr>
+      </w:pPr>
+      <w:r>
+        <w:rPr>
+          <w:color w:val="000000"/>
+          <w:sz w:val="28"/>
+          <w:szCs w:val="28"/>
+        </w:rPr>
+        <w:t>Wprowadź imię</w:t>
+      </w:r>
+    </w:p>
+    <w:p>
+      <w:pPr>
+        <w:pStyle w:val="NormalnyWeb"/>
+        <w:numPr>
+          <w:ilvl w:val="0"/>
+          <w:numId w:val="7"/>
+        </w:numPr>
+        <w:spacing w:before="0" w:beforeAutospacing="0" w:after="0" w:afterAutospacing="0"/>
+        <w:rPr>
+          <w:color w:val="000000"/>
+          <w:sz w:val="28"/>
+          <w:szCs w:val="28"/>
+        </w:rPr>
+      </w:pPr>
+      <w:r>
+        <w:rPr>
+          <w:color w:val="000000"/>
+          <w:sz w:val="28"/>
+          <w:szCs w:val="28"/>
+        </w:rPr>
+        <w:t>Wprowadź nazwisko</w:t>
+      </w:r>
+    </w:p>
+    <w:p>
+      <w:pPr>
+        <w:pStyle w:val="NormalnyWeb"/>
+        <w:numPr>
+          <w:ilvl w:val="0"/>
+          <w:numId w:val="7"/>
+        </w:numPr>
+        <w:spacing w:before="0" w:beforeAutospacing="0" w:after="0" w:afterAutospacing="0"/>
+        <w:rPr>
+          <w:color w:val="000000"/>
+          <w:sz w:val="28"/>
+          <w:szCs w:val="28"/>
+        </w:rPr>
+      </w:pPr>
+      <w:r>
+        <w:rPr>
+          <w:color w:val="000000"/>
+          <w:sz w:val="28"/>
+          <w:szCs w:val="28"/>
+        </w:rPr>
+        <w:t>Wprowadź datę urodzenia</w:t>
+      </w:r>
+    </w:p>
+    <w:p>
+      <w:pPr>
+        <w:pStyle w:val="NormalnyWeb"/>
+        <w:numPr>
+          <w:ilvl w:val="0"/>
+          <w:numId w:val="7"/>
+        </w:numPr>
+        <w:spacing w:before="0" w:beforeAutospacing="0" w:after="0" w:afterAutospacing="0"/>
+        <w:rPr>
+          <w:color w:val="000000"/>
+          <w:sz w:val="28"/>
+          <w:szCs w:val="28"/>
+        </w:rPr>
+      </w:pPr>
+      <w:r>
+        <w:rPr>
+          <w:color w:val="000000"/>
+          <w:sz w:val="28"/>
+          <w:szCs w:val="28"/>
+        </w:rPr>
+        <w:t>Wprowadź adres</w:t>
+      </w:r>
+    </w:p>
+    <w:p>
+      <w:pPr>
+        <w:pStyle w:val="NormalnyWeb"/>
+        <w:numPr>
+          <w:ilvl w:val="0"/>
+          <w:numId w:val="7"/>
+        </w:numPr>
+        <w:spacing w:before="0" w:beforeAutospacing="0" w:after="0" w:afterAutospacing="0"/>
+        <w:rPr>
+          <w:color w:val="000000"/>
+          <w:sz w:val="28"/>
+          <w:szCs w:val="28"/>
+        </w:rPr>
+      </w:pPr>
+      <w:r>
+        <w:rPr>
+          <w:color w:val="000000"/>
+          <w:sz w:val="28"/>
+          <w:szCs w:val="28"/>
+        </w:rPr>
+        <w:t>Wprowadź kod pocztowy</w:t>
+      </w:r>
+    </w:p>
+    <w:p>
+      <w:pPr>
+        <w:pStyle w:val="NormalnyWeb"/>
+        <w:numPr>
+          <w:ilvl w:val="0"/>
+          <w:numId w:val="7"/>
+        </w:numPr>
+        <w:spacing w:before="0" w:beforeAutospacing="0" w:after="0" w:afterAutospacing="0"/>
+        <w:rPr>
+          <w:color w:val="000000"/>
+          <w:sz w:val="28"/>
+          <w:szCs w:val="28"/>
+        </w:rPr>
+      </w:pPr>
+      <w:r>
+        <w:rPr>
+          <w:color w:val="000000"/>
+          <w:sz w:val="28"/>
+          <w:szCs w:val="28"/>
+        </w:rPr>
+        <w:t>Wprowadź Miasto</w:t>
+      </w:r>
+    </w:p>
+    <w:p>
+      <w:pPr>
+        <w:pStyle w:val="NormalnyWeb"/>
+        <w:numPr>
+          <w:ilvl w:val="0"/>
+          <w:numId w:val="7"/>
+        </w:numPr>
+        <w:spacing w:before="0" w:beforeAutospacing="0" w:after="0" w:afterAutospacing="0"/>
+        <w:rPr>
+          <w:color w:val="000000"/>
+          <w:sz w:val="28"/>
+          <w:szCs w:val="28"/>
+        </w:rPr>
+      </w:pPr>
+      <w:r>
+        <w:rPr>
+          <w:color w:val="000000"/>
+          <w:sz w:val="28"/>
+          <w:szCs w:val="28"/>
+        </w:rPr>
+        <w:t>Wprowadź województwo (stan)</w:t>
+      </w:r>
+    </w:p>
+    <w:p>
+      <w:pPr>
+        <w:pStyle w:val="NormalnyWeb"/>
+        <w:numPr>
+          <w:ilvl w:val="0"/>
+          <w:numId w:val="7"/>
+        </w:numPr>
+        <w:spacing w:before="0" w:beforeAutospacing="0" w:after="0" w:afterAutospacing="0"/>
+        <w:rPr>
+          <w:color w:val="000000"/>
+          <w:sz w:val="28"/>
+          <w:szCs w:val="28"/>
+        </w:rPr>
+      </w:pPr>
+      <w:r>
+        <w:rPr>
+          <w:color w:val="000000"/>
+          <w:sz w:val="28"/>
+          <w:szCs w:val="28"/>
+        </w:rPr>
+        <w:t>Wybierz z listy rozwijanej kraj</w:t>
+      </w:r>
+    </w:p>
+    <w:p>
+      <w:pPr>
+        <w:pStyle w:val="NormalnyWeb"/>
+        <w:numPr>
+          <w:ilvl w:val="0"/>
+          <w:numId w:val="7"/>
+        </w:numPr>
+        <w:spacing w:before="0" w:beforeAutospacing="0" w:after="0" w:afterAutospacing="0"/>
+        <w:rPr>
+          <w:color w:val="000000"/>
+          <w:sz w:val="28"/>
+          <w:szCs w:val="28"/>
+        </w:rPr>
+      </w:pPr>
+      <w:r>
+        <w:rPr>
+          <w:color w:val="000000"/>
+          <w:sz w:val="28"/>
+          <w:szCs w:val="28"/>
+        </w:rPr>
+        <w:t>Wprowadź numer telefonu</w:t>
+      </w:r>
+    </w:p>
+    <w:p>
+      <w:pPr>
+        <w:pStyle w:val="NormalnyWeb"/>
+        <w:numPr>
+          <w:ilvl w:val="0"/>
+          <w:numId w:val="7"/>
+        </w:numPr>
+        <w:spacing w:before="0" w:beforeAutospacing="0" w:after="0" w:afterAutospacing="0"/>
+        <w:rPr>
+          <w:color w:val="000000"/>
+          <w:sz w:val="28"/>
+          <w:szCs w:val="28"/>
+        </w:rPr>
+      </w:pPr>
+      <w:r>
+        <w:rPr>
+          <w:color w:val="000000"/>
+          <w:sz w:val="28"/>
+          <w:szCs w:val="28"/>
+        </w:rPr>
+        <w:t>Wprowadź adres email</w:t>
+      </w:r>
+    </w:p>
+    <w:p>
+      <w:pPr>
+        <w:pStyle w:val="NormalnyWeb"/>
+        <w:numPr>
+          <w:ilvl w:val="0"/>
+          <w:numId w:val="7"/>
+        </w:numPr>
+        <w:spacing w:before="0" w:beforeAutospacing="0" w:after="0" w:afterAutospacing="0"/>
+        <w:rPr>
+          <w:color w:val="000000"/>
+          <w:sz w:val="28"/>
+          <w:szCs w:val="28"/>
+        </w:rPr>
+      </w:pPr>
+      <w:r>
+        <w:rPr>
+          <w:color w:val="000000"/>
+          <w:sz w:val="28"/>
+          <w:szCs w:val="28"/>
+        </w:rPr>
+        <w:t>Kliknij ‘Register’</w:t>
+      </w:r>
+    </w:p>
+    <w:p>
+      <w:pPr>
+        <w:pStyle w:val="Nagwek2"/>
+      </w:pPr>
+      <w:r>
+        <w:t>Oczekiwany rezultat:</w:t>
+      </w:r>
+    </w:p>
+    <w:p>
+      <w:pPr>
+        <w:pStyle w:val="NormalnyWeb"/>
+        <w:spacing w:before="0" w:beforeAutospacing="0" w:after="0" w:afterAutospacing="0"/>
+        <w:ind w:firstLine="426"/>
+        <w:rPr>
+          <w:color w:val="000000"/>
+          <w:sz w:val="28"/>
+          <w:szCs w:val="28"/>
+        </w:rPr>
+      </w:pPr>
+      <w:r>
+        <w:rPr>
+          <w:color w:val="000000"/>
+          <w:sz w:val="27"/>
+          <w:szCs w:val="27"/>
+        </w:rPr>
+        <w:t>1</w:t>
+      </w:r>
+      <w:r>
+        <w:rPr>
+          <w:color w:val="000000"/>
+          <w:sz w:val="27"/>
+          <w:szCs w:val="27"/>
+        </w:rPr>
+        <w:t xml:space="preserve">. </w:t>
+      </w:r>
+      <w:r>
+        <w:rPr>
+          <w:color w:val="000000"/>
+          <w:sz w:val="28"/>
+          <w:szCs w:val="28"/>
+        </w:rPr>
+        <w:t>Użytkownik otrzymuje informację, że popełnił błąd w postaci pojawienia się czerwonego okienka pod polem z błędem</w:t>
+      </w:r>
+    </w:p>
+    <w:p>
+      <w:pPr>
+        <w:pStyle w:val="NormalnyWeb"/>
+        <w:spacing w:before="0" w:beforeAutospacing="0" w:after="0" w:afterAutospacing="0"/>
+        <w:ind w:firstLine="426"/>
+        <w:rPr>
+          <w:color w:val="000000"/>
+          <w:sz w:val="28"/>
+          <w:szCs w:val="28"/>
+        </w:rPr>
+      </w:pPr>
+      <w:r>
+        <w:rPr>
+          <w:color w:val="000000"/>
+          <w:sz w:val="28"/>
+          <w:szCs w:val="28"/>
+        </w:rPr>
+        <w:t>2. Użytkownik otrzymuje informację, że hasło jest wymagane</w:t>
+      </w:r>
+    </w:p>
+    <w:p>
+      <w:pPr>
+        <w:pStyle w:val="NormalnyWeb"/>
+        <w:spacing w:before="0" w:beforeAutospacing="0" w:after="0" w:afterAutospacing="0"/>
+        <w:ind w:firstLine="426"/>
+        <w:rPr>
+          <w:color w:val="000000"/>
+          <w:sz w:val="28"/>
+          <w:szCs w:val="28"/>
+        </w:rPr>
+      </w:pPr>
+      <w:r>
+        <w:rPr>
+          <w:color w:val="000000"/>
+          <w:sz w:val="28"/>
+          <w:szCs w:val="28"/>
+        </w:rPr>
+        <w:t>3. Na stronie znajduje się tylko jedna wiadomość walidacyjna</w:t>
+      </w:r>
+    </w:p>
+    <w:p>
+      <w:pPr>
+        <w:pStyle w:val="NormalnyWeb"/>
+        <w:spacing w:before="0" w:beforeAutospacing="0" w:after="0" w:afterAutospacing="0"/>
+        <w:ind w:firstLine="426"/>
+      </w:pPr>
+      <w:r>
+        <w:br w:type="page"/>
+      </w:r>
+    </w:p>
+    <w:p>
+      <w:pPr>
+        <w:pStyle w:val="Nagwek1"/>
+      </w:pPr>
+      <w:r>
+        <w:lastRenderedPageBreak/>
+        <w:t>Scenariusz testowy:</w:t>
+      </w:r>
+    </w:p>
+    <w:p>
+      <w:pPr>
+        <w:pStyle w:val="NormalnyWeb"/>
+        <w:spacing w:before="0" w:beforeAutospacing="0" w:after="0" w:afterAutospacing="0"/>
+        <w:ind w:firstLine="426"/>
+        <w:rPr>
+          <w:color w:val="000000"/>
+          <w:sz w:val="27"/>
+          <w:szCs w:val="27"/>
+        </w:rPr>
+      </w:pPr>
+      <w:r>
+        <w:rPr>
+          <w:color w:val="000000"/>
+          <w:sz w:val="28"/>
+          <w:szCs w:val="28"/>
+        </w:rPr>
+        <w:t>Zakup produktu</w:t>
       </w:r>
     </w:p>
     <w:p>
@@ -220,6 +1621,112 @@
         <w:spacing w:after="0"/>
       </w:pPr>
       <w:r>
+        <w:t>Warunki wstępne:</w:t>
+      </w:r>
+    </w:p>
+    <w:p>
+      <w:pPr>
+        <w:pStyle w:val="NormalnyWeb"/>
+        <w:numPr>
+          <w:ilvl w:val="0"/>
+          <w:numId w:val="5"/>
+        </w:numPr>
+        <w:spacing w:before="0" w:beforeAutospacing="0" w:after="0" w:afterAutospacing="0"/>
+        <w:rPr>
+          <w:color w:val="000000"/>
+          <w:sz w:val="28"/>
+          <w:szCs w:val="28"/>
+        </w:rPr>
+      </w:pPr>
+      <w:r>
+        <w:rPr>
+          <w:color w:val="000000"/>
+          <w:sz w:val="28"/>
+          <w:szCs w:val="28"/>
+        </w:rPr>
+        <w:t>Użytkownik niezalogowany</w:t>
+      </w:r>
+    </w:p>
+    <w:p>
+      <w:pPr>
+        <w:pStyle w:val="NormalnyWeb"/>
+        <w:numPr>
+          <w:ilvl w:val="0"/>
+          <w:numId w:val="5"/>
+        </w:numPr>
+        <w:spacing w:before="0" w:beforeAutospacing="0" w:after="0" w:afterAutospacing="0"/>
+        <w:rPr>
+          <w:color w:val="000000"/>
+          <w:sz w:val="28"/>
+          <w:szCs w:val="28"/>
+        </w:rPr>
+      </w:pPr>
+      <w:r>
+        <w:rPr>
+          <w:color w:val="000000"/>
+          <w:sz w:val="28"/>
+          <w:szCs w:val="28"/>
+        </w:rPr>
+        <w:t xml:space="preserve">Użytkownik znajduje się na stronie </w:t>
+      </w:r>
+      <w:r>
+        <w:rPr>
+          <w:color w:val="000000"/>
+          <w:sz w:val="28"/>
+          <w:szCs w:val="28"/>
+        </w:rPr>
+        <w:t>dowolnego produktu</w:t>
+      </w:r>
+    </w:p>
+    <w:p>
+      <w:pPr>
+        <w:pStyle w:val="Nagwek2"/>
+      </w:pPr>
+      <w:r>
+        <w:t>Przypadek 001:</w:t>
+      </w:r>
+    </w:p>
+    <w:p>
+      <w:pPr>
+        <w:pStyle w:val="NormalnyWeb"/>
+        <w:spacing w:before="0" w:beforeAutospacing="0" w:after="0" w:afterAutospacing="0"/>
+        <w:ind w:firstLine="426"/>
+        <w:rPr>
+          <w:color w:val="000000"/>
+          <w:sz w:val="27"/>
+          <w:szCs w:val="27"/>
+        </w:rPr>
+      </w:pPr>
+      <w:r>
+        <w:rPr>
+          <w:color w:val="000000"/>
+          <w:sz w:val="27"/>
+          <w:szCs w:val="27"/>
+        </w:rPr>
+        <w:t>Dodanie produkt</w:t>
+      </w:r>
+      <w:r>
+        <w:rPr>
+          <w:color w:val="000000"/>
+          <w:sz w:val="27"/>
+          <w:szCs w:val="27"/>
+        </w:rPr>
+        <w:t>ów</w:t>
+      </w:r>
+      <w:r>
+        <w:rPr>
+          <w:color w:val="000000"/>
+          <w:sz w:val="27"/>
+          <w:szCs w:val="27"/>
+        </w:rPr>
+        <w:t xml:space="preserve"> do koszyka</w:t>
+      </w:r>
+    </w:p>
+    <w:p>
+      <w:pPr>
+        <w:pStyle w:val="Nagwek2"/>
+      </w:pPr>
+      <w:r>
         <w:t>Kroki:</w:t>
       </w:r>
     </w:p>
@@ -228,44 +1735,64 @@
         <w:pStyle w:val="NormalnyWeb"/>
         <w:numPr>
           <w:ilvl w:val="0"/>
-          <w:numId w:val="1"/>
-        </w:numPr>
-        <w:spacing w:before="0" w:beforeAutospacing="0" w:after="0" w:afterAutospacing="0"/>
-        <w:rPr>
-          <w:color w:val="000000"/>
-          <w:sz w:val="28"/>
-          <w:szCs w:val="28"/>
-        </w:rPr>
-      </w:pPr>
-      <w:r>
-        <w:rPr>
-          <w:color w:val="000000"/>
-          <w:sz w:val="28"/>
-          <w:szCs w:val="28"/>
+          <w:numId w:val="6"/>
+        </w:numPr>
+        <w:spacing w:before="0" w:beforeAutospacing="0" w:after="0" w:afterAutospacing="0"/>
+        <w:rPr>
+          <w:color w:val="000000"/>
+          <w:sz w:val="27"/>
+          <w:szCs w:val="27"/>
+        </w:rPr>
+      </w:pPr>
+      <w:r>
+        <w:rPr>
+          <w:color w:val="000000"/>
+          <w:sz w:val="27"/>
+          <w:szCs w:val="27"/>
         </w:rPr>
         <w:t xml:space="preserve">Kliknij </w:t>
       </w:r>
       <w:r>
         <w:rPr>
           <w:color w:val="000000"/>
-          <w:sz w:val="28"/>
-          <w:szCs w:val="28"/>
+          <w:sz w:val="27"/>
+          <w:szCs w:val="27"/>
         </w:rPr>
         <w:t>‘</w:t>
       </w:r>
-      <w:r>
-        <w:rPr>
-          <w:color w:val="000000"/>
-          <w:sz w:val="28"/>
-          <w:szCs w:val="28"/>
-        </w:rPr>
-        <w:t>Sign in</w:t>
-      </w:r>
-      <w:r>
-        <w:rPr>
-          <w:color w:val="000000"/>
-          <w:sz w:val="28"/>
-          <w:szCs w:val="28"/>
+      <w:proofErr w:type="spellStart"/>
+      <w:r>
+        <w:rPr>
+          <w:color w:val="000000"/>
+          <w:sz w:val="27"/>
+          <w:szCs w:val="27"/>
+        </w:rPr>
+        <w:t>Add</w:t>
+      </w:r>
+      <w:proofErr w:type="spellEnd"/>
+      <w:r>
+        <w:rPr>
+          <w:color w:val="000000"/>
+          <w:sz w:val="27"/>
+          <w:szCs w:val="27"/>
+        </w:rPr>
+        <w:t xml:space="preserve"> to </w:t>
+      </w:r>
+      <w:proofErr w:type="spellStart"/>
+      <w:r>
+        <w:rPr>
+          <w:color w:val="000000"/>
+          <w:sz w:val="27"/>
+          <w:szCs w:val="27"/>
+        </w:rPr>
+        <w:t>cart</w:t>
+      </w:r>
+      <w:proofErr w:type="spellEnd"/>
+      <w:r>
+        <w:rPr>
+          <w:color w:val="000000"/>
+          <w:sz w:val="27"/>
+          <w:szCs w:val="27"/>
         </w:rPr>
         <w:t>’</w:t>
       </w:r>
@@ -275,362 +1802,232 @@
         <w:pStyle w:val="NormalnyWeb"/>
         <w:numPr>
           <w:ilvl w:val="0"/>
-          <w:numId w:val="1"/>
-        </w:numPr>
-        <w:spacing w:before="0" w:beforeAutospacing="0" w:after="0" w:afterAutospacing="0"/>
-        <w:rPr>
-          <w:color w:val="000000"/>
-          <w:sz w:val="28"/>
-          <w:szCs w:val="28"/>
-        </w:rPr>
-      </w:pPr>
-      <w:r>
-        <w:rPr>
-          <w:color w:val="000000"/>
-          <w:sz w:val="28"/>
-          <w:szCs w:val="28"/>
-        </w:rPr>
-        <w:t>Kliknij ‘Register your account’</w:t>
-      </w:r>
-    </w:p>
-    <w:p>
-      <w:pPr>
-        <w:pStyle w:val="NormalnyWeb"/>
-        <w:numPr>
-          <w:ilvl w:val="0"/>
-          <w:numId w:val="1"/>
-        </w:numPr>
-        <w:spacing w:before="0" w:beforeAutospacing="0" w:after="0" w:afterAutospacing="0"/>
-        <w:rPr>
-          <w:color w:val="000000"/>
-          <w:sz w:val="28"/>
-          <w:szCs w:val="28"/>
-        </w:rPr>
-      </w:pPr>
-      <w:r>
-        <w:rPr>
-          <w:color w:val="000000"/>
-          <w:sz w:val="28"/>
-          <w:szCs w:val="28"/>
-        </w:rPr>
-        <w:t>Wprowadź Pierwszę imię</w:t>
-      </w:r>
-    </w:p>
-    <w:p>
-      <w:pPr>
-        <w:pStyle w:val="NormalnyWeb"/>
-        <w:numPr>
-          <w:ilvl w:val="0"/>
-          <w:numId w:val="1"/>
-        </w:numPr>
-        <w:spacing w:before="0" w:beforeAutospacing="0" w:after="0" w:afterAutospacing="0"/>
-        <w:rPr>
-          <w:color w:val="000000"/>
-          <w:sz w:val="28"/>
-          <w:szCs w:val="28"/>
-        </w:rPr>
-      </w:pPr>
-      <w:r>
-        <w:rPr>
-          <w:color w:val="000000"/>
-          <w:sz w:val="28"/>
-          <w:szCs w:val="28"/>
-        </w:rPr>
-        <w:t>Wprowadź nazwisko</w:t>
-      </w:r>
-    </w:p>
-    <w:p>
-      <w:pPr>
-        <w:pStyle w:val="NormalnyWeb"/>
-        <w:numPr>
-          <w:ilvl w:val="0"/>
-          <w:numId w:val="1"/>
-        </w:numPr>
-        <w:spacing w:before="0" w:beforeAutospacing="0" w:after="0" w:afterAutospacing="0"/>
-        <w:rPr>
-          <w:color w:val="000000"/>
-          <w:sz w:val="28"/>
-          <w:szCs w:val="28"/>
-        </w:rPr>
-      </w:pPr>
-      <w:r>
-        <w:rPr>
-          <w:color w:val="000000"/>
-          <w:sz w:val="28"/>
-          <w:szCs w:val="28"/>
-        </w:rPr>
-        <w:t>Wprowadź datę urodzenia</w:t>
-      </w:r>
-    </w:p>
-    <w:p>
-      <w:pPr>
-        <w:pStyle w:val="NormalnyWeb"/>
-        <w:numPr>
-          <w:ilvl w:val="0"/>
-          <w:numId w:val="1"/>
-        </w:numPr>
-        <w:spacing w:before="0" w:beforeAutospacing="0" w:after="0" w:afterAutospacing="0"/>
-        <w:rPr>
-          <w:color w:val="000000"/>
-          <w:sz w:val="28"/>
-          <w:szCs w:val="28"/>
-        </w:rPr>
-      </w:pPr>
-      <w:r>
-        <w:rPr>
-          <w:color w:val="000000"/>
-          <w:sz w:val="28"/>
-          <w:szCs w:val="28"/>
-        </w:rPr>
-        <w:t>Wprowadź adres</w:t>
-      </w:r>
-    </w:p>
-    <w:p>
-      <w:pPr>
-        <w:pStyle w:val="NormalnyWeb"/>
-        <w:numPr>
-          <w:ilvl w:val="0"/>
-          <w:numId w:val="1"/>
-        </w:numPr>
-        <w:spacing w:before="0" w:beforeAutospacing="0" w:after="0" w:afterAutospacing="0"/>
-        <w:rPr>
-          <w:color w:val="000000"/>
-          <w:sz w:val="28"/>
-          <w:szCs w:val="28"/>
-        </w:rPr>
-      </w:pPr>
-      <w:r>
-        <w:rPr>
-          <w:color w:val="000000"/>
-          <w:sz w:val="28"/>
-          <w:szCs w:val="28"/>
-        </w:rPr>
-        <w:t>Wprowadź kod pocztowy</w:t>
-      </w:r>
-    </w:p>
-    <w:p>
-      <w:pPr>
-        <w:pStyle w:val="NormalnyWeb"/>
-        <w:numPr>
-          <w:ilvl w:val="0"/>
-          <w:numId w:val="1"/>
-        </w:numPr>
-        <w:spacing w:before="0" w:beforeAutospacing="0" w:after="0" w:afterAutospacing="0"/>
-        <w:rPr>
-          <w:color w:val="000000"/>
-          <w:sz w:val="28"/>
-          <w:szCs w:val="28"/>
-        </w:rPr>
-      </w:pPr>
-      <w:r>
-        <w:rPr>
-          <w:color w:val="000000"/>
-          <w:sz w:val="28"/>
-          <w:szCs w:val="28"/>
-        </w:rPr>
-        <w:t>Wprowadź Miasto</w:t>
-      </w:r>
-    </w:p>
-    <w:p>
-      <w:pPr>
-        <w:pStyle w:val="NormalnyWeb"/>
-        <w:numPr>
-          <w:ilvl w:val="0"/>
-          <w:numId w:val="1"/>
-        </w:numPr>
-        <w:spacing w:before="0" w:beforeAutospacing="0" w:after="0" w:afterAutospacing="0"/>
-        <w:rPr>
-          <w:color w:val="000000"/>
-          <w:sz w:val="28"/>
-          <w:szCs w:val="28"/>
-        </w:rPr>
-      </w:pPr>
-      <w:r>
-        <w:rPr>
-          <w:color w:val="000000"/>
-          <w:sz w:val="28"/>
-          <w:szCs w:val="28"/>
-        </w:rPr>
-        <w:t>Wprowadź województwo (stan)</w:t>
-      </w:r>
-    </w:p>
-    <w:p>
-      <w:pPr>
-        <w:pStyle w:val="NormalnyWeb"/>
-        <w:numPr>
-          <w:ilvl w:val="0"/>
-          <w:numId w:val="1"/>
-        </w:numPr>
-        <w:spacing w:before="0" w:beforeAutospacing="0" w:after="0" w:afterAutospacing="0"/>
-        <w:rPr>
-          <w:color w:val="000000"/>
-          <w:sz w:val="28"/>
-          <w:szCs w:val="28"/>
-        </w:rPr>
-      </w:pPr>
-      <w:r>
-        <w:rPr>
-          <w:color w:val="000000"/>
-          <w:sz w:val="28"/>
-          <w:szCs w:val="28"/>
-        </w:rPr>
-        <w:t>Wybierz z listy rozwijanej kraj</w:t>
-      </w:r>
-    </w:p>
-    <w:p>
-      <w:pPr>
-        <w:pStyle w:val="NormalnyWeb"/>
-        <w:numPr>
-          <w:ilvl w:val="0"/>
-          <w:numId w:val="1"/>
-        </w:numPr>
-        <w:spacing w:before="0" w:beforeAutospacing="0" w:after="0" w:afterAutospacing="0"/>
-        <w:rPr>
-          <w:color w:val="000000"/>
-          <w:sz w:val="28"/>
-          <w:szCs w:val="28"/>
-        </w:rPr>
-      </w:pPr>
-      <w:r>
-        <w:rPr>
-          <w:color w:val="000000"/>
-          <w:sz w:val="28"/>
-          <w:szCs w:val="28"/>
-        </w:rPr>
-        <w:t>Wprowadź adres email</w:t>
-      </w:r>
-    </w:p>
-    <w:p>
-      <w:pPr>
-        <w:pStyle w:val="NormalnyWeb"/>
-        <w:numPr>
-          <w:ilvl w:val="0"/>
-          <w:numId w:val="1"/>
-        </w:numPr>
-        <w:spacing w:before="0" w:beforeAutospacing="0" w:after="0" w:afterAutospacing="0"/>
-        <w:rPr>
-          <w:color w:val="000000"/>
-          <w:sz w:val="28"/>
-          <w:szCs w:val="28"/>
-        </w:rPr>
-      </w:pPr>
-      <w:r>
-        <w:rPr>
-          <w:color w:val="000000"/>
-          <w:sz w:val="28"/>
-          <w:szCs w:val="28"/>
-        </w:rPr>
-        <w:t>Wprowadź hasło min. 6 znaków</w:t>
-      </w:r>
-    </w:p>
-    <w:p>
-      <w:pPr>
-        <w:pStyle w:val="NormalnyWeb"/>
-        <w:numPr>
-          <w:ilvl w:val="0"/>
-          <w:numId w:val="1"/>
-        </w:numPr>
-        <w:spacing w:before="0" w:beforeAutospacing="0" w:after="0" w:afterAutospacing="0"/>
-        <w:rPr>
-          <w:color w:val="000000"/>
-          <w:sz w:val="28"/>
-          <w:szCs w:val="28"/>
-        </w:rPr>
-      </w:pPr>
-      <w:r>
-        <w:rPr>
-          <w:color w:val="000000"/>
-          <w:sz w:val="28"/>
-          <w:szCs w:val="28"/>
-        </w:rPr>
-        <w:t>Kliknij ‘Register’</w:t>
-      </w:r>
-    </w:p>
-    <w:p>
-      <w:pPr>
-        <w:pStyle w:val="Nagwek1"/>
+          <w:numId w:val="6"/>
+        </w:numPr>
+        <w:spacing w:before="0" w:beforeAutospacing="0" w:after="0" w:afterAutospacing="0"/>
+        <w:rPr>
+          <w:color w:val="000000"/>
+          <w:sz w:val="27"/>
+          <w:szCs w:val="27"/>
+        </w:rPr>
+      </w:pPr>
+      <w:r>
+        <w:rPr>
+          <w:color w:val="000000"/>
+          <w:sz w:val="27"/>
+          <w:szCs w:val="27"/>
+        </w:rPr>
+        <w:t>Kliknij ponownie ‘</w:t>
+      </w:r>
+      <w:proofErr w:type="spellStart"/>
+      <w:r>
+        <w:rPr>
+          <w:color w:val="000000"/>
+          <w:sz w:val="27"/>
+          <w:szCs w:val="27"/>
+        </w:rPr>
+        <w:t>Add</w:t>
+      </w:r>
+      <w:proofErr w:type="spellEnd"/>
+      <w:r>
+        <w:rPr>
+          <w:color w:val="000000"/>
+          <w:sz w:val="27"/>
+          <w:szCs w:val="27"/>
+        </w:rPr>
+        <w:t xml:space="preserve"> to </w:t>
+      </w:r>
+      <w:proofErr w:type="spellStart"/>
+      <w:r>
+        <w:rPr>
+          <w:color w:val="000000"/>
+          <w:sz w:val="27"/>
+          <w:szCs w:val="27"/>
+        </w:rPr>
+        <w:t>cart</w:t>
+      </w:r>
+      <w:proofErr w:type="spellEnd"/>
+      <w:r>
+        <w:rPr>
+          <w:color w:val="000000"/>
+          <w:sz w:val="27"/>
+          <w:szCs w:val="27"/>
+        </w:rPr>
+        <w:t>’</w:t>
+      </w:r>
+    </w:p>
+    <w:p>
+      <w:pPr>
+        <w:pStyle w:val="Akapitzlist"/>
+        <w:ind w:left="786"/>
+      </w:pPr>
+    </w:p>
+    <w:p>
+      <w:pPr>
+        <w:pStyle w:val="Nagwek2"/>
+      </w:pPr>
+      <w:r>
+        <w:t>Oczekiwany rezultat:</w:t>
+      </w:r>
+    </w:p>
+    <w:p>
+      <w:pPr>
+        <w:pStyle w:val="Akapitzlist"/>
+        <w:numPr>
+          <w:ilvl w:val="0"/>
+          <w:numId w:val="8"/>
+        </w:numPr>
         <w:spacing w:after="0"/>
-      </w:pPr>
-      <w:r>
-        <w:t>Oczekiwany rezultat:</w:t>
-      </w:r>
-    </w:p>
-    <w:p>
-      <w:pPr>
-        <w:pStyle w:val="NormalnyWeb"/>
-        <w:spacing w:before="0" w:beforeAutospacing="0" w:after="0" w:afterAutospacing="0"/>
-        <w:ind w:firstLine="426"/>
-        <w:rPr>
-          <w:color w:val="000000"/>
-          <w:sz w:val="28"/>
-          <w:szCs w:val="28"/>
-        </w:rPr>
-      </w:pPr>
-      <w:r>
-        <w:rPr>
-          <w:color w:val="000000"/>
-          <w:sz w:val="27"/>
-          <w:szCs w:val="27"/>
-        </w:rPr>
-        <w:t xml:space="preserve">1. </w:t>
-      </w:r>
-      <w:r>
-        <w:rPr>
-          <w:color w:val="000000"/>
-          <w:sz w:val="28"/>
-          <w:szCs w:val="28"/>
-        </w:rPr>
-        <w:t>Użytkownik otrzymuje informację, że popełnił błąd</w:t>
-      </w:r>
-      <w:r>
-        <w:rPr>
-          <w:color w:val="000000"/>
-          <w:sz w:val="28"/>
-          <w:szCs w:val="28"/>
-        </w:rPr>
-        <w:t xml:space="preserve"> w postaci pojawienia się czerwonego okienka pod polem z błędem</w:t>
-      </w:r>
-    </w:p>
-    <w:p>
-      <w:pPr>
-        <w:pStyle w:val="NormalnyWeb"/>
-        <w:spacing w:before="0" w:beforeAutospacing="0" w:after="0" w:afterAutospacing="0"/>
-        <w:ind w:firstLine="426"/>
-        <w:rPr>
-          <w:color w:val="000000"/>
-          <w:sz w:val="27"/>
-          <w:szCs w:val="27"/>
-        </w:rPr>
-      </w:pPr>
-      <w:r>
-        <w:rPr>
-          <w:color w:val="000000"/>
-          <w:sz w:val="28"/>
-          <w:szCs w:val="28"/>
-        </w:rPr>
-        <w:t xml:space="preserve">2. Użytkownik otrzymuje </w:t>
-      </w:r>
-      <w:r>
-        <w:rPr>
-          <w:color w:val="000000"/>
-          <w:sz w:val="27"/>
-          <w:szCs w:val="27"/>
-        </w:rPr>
-        <w:t>informację, że n</w:t>
-      </w:r>
-      <w:r>
-        <w:rPr>
-          <w:color w:val="000000"/>
-          <w:sz w:val="27"/>
-          <w:szCs w:val="27"/>
-        </w:rPr>
-        <w:t>umer telefonu jest wymagany</w:t>
-      </w:r>
-    </w:p>
-    <w:p>
-      <w:pPr>
+        <w:rPr>
+          <w:rFonts w:ascii="Times New Roman" w:hAnsi="Times New Roman" w:cs="Times New Roman"/>
+          <w:color w:val="000000"/>
+          <w:sz w:val="27"/>
+          <w:szCs w:val="27"/>
+        </w:rPr>
+      </w:pPr>
+      <w:r>
+        <w:rPr>
+          <w:rFonts w:ascii="Times New Roman" w:hAnsi="Times New Roman" w:cs="Times New Roman"/>
+          <w:color w:val="000000"/>
+          <w:sz w:val="27"/>
+          <w:szCs w:val="27"/>
+        </w:rPr>
+        <w:t xml:space="preserve">Użytkownik </w:t>
+      </w:r>
+      <w:r>
+        <w:rPr>
+          <w:rFonts w:ascii="Times New Roman" w:hAnsi="Times New Roman" w:cs="Times New Roman"/>
+          <w:color w:val="000000"/>
+          <w:sz w:val="27"/>
+          <w:szCs w:val="27"/>
+        </w:rPr>
+        <w:t xml:space="preserve">zostaje poinformowany o dodaniu </w:t>
+      </w:r>
+      <w:r>
+        <w:rPr>
+          <w:rFonts w:ascii="Times New Roman" w:hAnsi="Times New Roman" w:cs="Times New Roman"/>
+          <w:color w:val="000000"/>
+          <w:sz w:val="27"/>
+          <w:szCs w:val="27"/>
+        </w:rPr>
+        <w:t xml:space="preserve">każdego </w:t>
+      </w:r>
+      <w:r>
+        <w:rPr>
+          <w:rFonts w:ascii="Times New Roman" w:hAnsi="Times New Roman" w:cs="Times New Roman"/>
+          <w:color w:val="000000"/>
+          <w:sz w:val="27"/>
+          <w:szCs w:val="27"/>
+        </w:rPr>
+        <w:t>produkt</w:t>
+      </w:r>
+      <w:r>
+        <w:rPr>
+          <w:rFonts w:ascii="Times New Roman" w:hAnsi="Times New Roman" w:cs="Times New Roman"/>
+          <w:color w:val="000000"/>
+          <w:sz w:val="27"/>
+          <w:szCs w:val="27"/>
+        </w:rPr>
+        <w:t>u</w:t>
+      </w:r>
+      <w:r>
+        <w:rPr>
+          <w:rFonts w:ascii="Times New Roman" w:hAnsi="Times New Roman" w:cs="Times New Roman"/>
+          <w:color w:val="000000"/>
+          <w:sz w:val="27"/>
+          <w:szCs w:val="27"/>
+        </w:rPr>
+        <w:t xml:space="preserve"> do koszyka poprzez toast </w:t>
+      </w:r>
+      <w:proofErr w:type="spellStart"/>
+      <w:r>
+        <w:rPr>
+          <w:rFonts w:ascii="Times New Roman" w:hAnsi="Times New Roman" w:cs="Times New Roman"/>
+          <w:color w:val="000000"/>
+          <w:sz w:val="27"/>
+          <w:szCs w:val="27"/>
+        </w:rPr>
+        <w:t>message</w:t>
+      </w:r>
+      <w:proofErr w:type="spellEnd"/>
+      <w:r>
+        <w:rPr>
+          <w:rFonts w:ascii="Times New Roman" w:hAnsi="Times New Roman" w:cs="Times New Roman"/>
+          <w:color w:val="000000"/>
+          <w:sz w:val="27"/>
+          <w:szCs w:val="27"/>
+        </w:rPr>
+        <w:t xml:space="preserve"> pojawiający się na stronie</w:t>
+      </w:r>
+    </w:p>
+    <w:p>
+      <w:pPr>
+        <w:pStyle w:val="Akapitzlist"/>
+        <w:numPr>
+          <w:ilvl w:val="0"/>
+          <w:numId w:val="8"/>
+        </w:numPr>
         <w:spacing w:after="0"/>
-      </w:pPr>
+        <w:rPr>
+          <w:rFonts w:ascii="Times New Roman" w:hAnsi="Times New Roman" w:cs="Times New Roman"/>
+          <w:sz w:val="27"/>
+          <w:szCs w:val="27"/>
+        </w:rPr>
+      </w:pPr>
+      <w:r>
+        <w:rPr>
+          <w:rFonts w:ascii="Times New Roman" w:hAnsi="Times New Roman" w:cs="Times New Roman"/>
+          <w:sz w:val="27"/>
+          <w:szCs w:val="27"/>
+        </w:rPr>
+        <w:t>Po dodaniu pierwszego produktu w top barze pojawia się ikonka koszyka z liczbą informującą o zawartej tam liczbie produktów:</w:t>
+      </w:r>
+    </w:p>
+    <w:p>
+      <w:pPr>
+        <w:pStyle w:val="Akapitzlist"/>
+        <w:numPr>
+          <w:ilvl w:val="1"/>
+          <w:numId w:val="8"/>
+        </w:numPr>
+        <w:spacing w:after="0"/>
+        <w:rPr>
+          <w:rFonts w:ascii="Times New Roman" w:hAnsi="Times New Roman" w:cs="Times New Roman"/>
+          <w:sz w:val="27"/>
+          <w:szCs w:val="27"/>
+        </w:rPr>
+      </w:pPr>
+      <w:r>
+        <w:rPr>
+          <w:rFonts w:ascii="Times New Roman" w:hAnsi="Times New Roman" w:cs="Times New Roman"/>
+          <w:sz w:val="27"/>
+          <w:szCs w:val="27"/>
+        </w:rPr>
+        <w:t>Po dodaniu pierwszego = 1</w:t>
+      </w:r>
+    </w:p>
+    <w:p>
+      <w:pPr>
+        <w:pStyle w:val="Akapitzlist"/>
+        <w:numPr>
+          <w:ilvl w:val="1"/>
+          <w:numId w:val="8"/>
+        </w:numPr>
+        <w:spacing w:after="0"/>
+        <w:rPr>
+          <w:rFonts w:ascii="Times New Roman" w:hAnsi="Times New Roman" w:cs="Times New Roman"/>
+          <w:sz w:val="27"/>
+          <w:szCs w:val="27"/>
+        </w:rPr>
+      </w:pPr>
+      <w:r>
+        <w:rPr>
+          <w:rFonts w:ascii="Times New Roman" w:hAnsi="Times New Roman" w:cs="Times New Roman"/>
+          <w:sz w:val="27"/>
+          <w:szCs w:val="27"/>
+        </w:rPr>
+        <w:t>Po dodaniu kolejnego = 2</w:t>
+      </w:r>
     </w:p>
     <w:sectPr>
       <w:pgSz w:w="11906" w:h="16838"/>
@@ -645,6 +2042,92 @@
 <file path=word/numbering.xml><?xml version="1.0" encoding="utf-8"?>
 <w:numbering xmlns:wpc="http://schemas.microsoft.com/office/word/2010/wordprocessingCanvas" xmlns:cx="http://schemas.microsoft.com/office/drawing/2014/chartex" xmlns:cx1="http://schemas.microsoft.com/office/drawing/2015/9/8/chartex" xmlns:cx2="http://schemas.microsoft.com/office/drawing/2015/10/21/chartex" xmlns:cx3="http://schemas.microsoft.com/office/drawing/2016/5/9/chartex" xmlns:cx4="http://schemas.microsoft.com/office/drawing/2016/5/10/chartex" xmlns:cx5="http://schemas.microsoft.com/office/drawing/2016/5/11/chartex" xmlns:cx6="http://schemas.microsoft.com/office/drawing/2016/5/12/chartex" xmlns:cx7="http://schemas.microsoft.com/office/drawing/2016/5/13/chartex" xmlns:cx8="http://schemas.microsoft.com/office/drawing/2016/5/14/chartex" xmlns:mc="http://schemas.openxmlformats.org/markup-compatibility/2006" xmlns:aink="http://schemas.microsoft.com/office/drawing/2016/ink" xmlns:am3d="http://schemas.microsoft.com/office/drawing/2017/model3d" xmlns:o="urn:schemas-microsoft-com:office:office" xmlns:oel="http://schemas.microsoft.com/office/2019/extlst" xmlns:r="http://schemas.openxmlformats.org/officeDocument/2006/relationships" xmlns:m="http://schemas.openxmlformats.org/officeDocument/2006/math" xmlns:v="urn:schemas-microsoft-com:vml" xmlns:wp14="http://schemas.microsoft.com/office/word/2010/wordprocessingDrawing" xmlns:wp="http://schemas.openxmlformats.org/drawingml/2006/wordprocessingDrawing" xmlns:w10="urn:schemas-microsoft-com:office:word" xmlns:w="http://schemas.openxmlformats.org/wordprocessingml/2006/main" xmlns:w14="http://schemas.microsoft.com/office/word/2010/wordml" xmlns:w15="http://schemas.microsoft.com/office/word/2012/wordml" xmlns:w16cex="http://schemas.microsoft.com/office/word/2018/wordml/cex" xmlns:w16cid="http://schemas.microsoft.com/office/word/2016/wordml/cid" xmlns:w16="http://schemas.microsoft.com/office/word/2018/wordml" xmlns:w16du="http://schemas.microsoft.com/office/word/2023/wordml/word16du" xmlns:w16sdtdh="http://schemas.microsoft.com/office/word/2020/wordml/sdtdatahash" xmlns:w16se="http://schemas.microsoft.com/office/word/2015/wordml/symex" xmlns:wpg="http://schemas.microsoft.com/office/word/2010/wordprocessingGroup" xmlns:wpi="http://schemas.microsoft.com/office/word/2010/wordprocessingInk" xmlns:wne="http://schemas.microsoft.com/office/word/2006/wordml" xmlns:wps="http://schemas.microsoft.com/office/word/2010/wordprocessingShape" mc:Ignorable="w14 w15 w16se w16cid w16 w16cex w16sdtdh w16du wp14">
   <w:abstractNum w:abstractNumId="0" w15:restartNumberingAfterBreak="0">
+    <w:nsid w:val="05B64DCA"/>
+    <w:multiLevelType w:val="hybridMultilevel"/>
+    <w:tmpl w:val="F010501E"/>
+    <w:lvl w:ilvl="0" w:tplc="0415000F">
+      <w:start w:val="1"/>
+      <w:numFmt w:val="decimal"/>
+      <w:lvlText w:val="%1."/>
+      <w:lvlJc w:val="left"/>
+      <w:pPr>
+        <w:ind w:left="1146" w:hanging="360"/>
+      </w:pPr>
+    </w:lvl>
+    <w:lvl w:ilvl="1" w:tplc="04150019">
+      <w:start w:val="1"/>
+      <w:numFmt w:val="lowerLetter"/>
+      <w:lvlText w:val="%2."/>
+      <w:lvlJc w:val="left"/>
+      <w:pPr>
+        <w:ind w:left="1866" w:hanging="360"/>
+      </w:pPr>
+    </w:lvl>
+    <w:lvl w:ilvl="2" w:tplc="0415001B" w:tentative="1">
+      <w:start w:val="1"/>
+      <w:numFmt w:val="lowerRoman"/>
+      <w:lvlText w:val="%3."/>
+      <w:lvlJc w:val="right"/>
+      <w:pPr>
+        <w:ind w:left="2586" w:hanging="180"/>
+      </w:pPr>
+    </w:lvl>
+    <w:lvl w:ilvl="3" w:tplc="0415000F" w:tentative="1">
+      <w:start w:val="1"/>
+      <w:numFmt w:val="decimal"/>
+      <w:lvlText w:val="%4."/>
+      <w:lvlJc w:val="left"/>
+      <w:pPr>
+        <w:ind w:left="3306" w:hanging="360"/>
+      </w:pPr>
+    </w:lvl>
+    <w:lvl w:ilvl="4" w:tplc="04150019" w:tentative="1">
+      <w:start w:val="1"/>
+      <w:numFmt w:val="lowerLetter"/>
+      <w:lvlText w:val="%5."/>
+      <w:lvlJc w:val="left"/>
+      <w:pPr>
+        <w:ind w:left="4026" w:hanging="360"/>
+      </w:pPr>
+    </w:lvl>
+    <w:lvl w:ilvl="5" w:tplc="0415001B" w:tentative="1">
+      <w:start w:val="1"/>
+      <w:numFmt w:val="lowerRoman"/>
+      <w:lvlText w:val="%6."/>
+      <w:lvlJc w:val="right"/>
+      <w:pPr>
+        <w:ind w:left="4746" w:hanging="180"/>
+      </w:pPr>
+    </w:lvl>
+    <w:lvl w:ilvl="6" w:tplc="0415000F" w:tentative="1">
+      <w:start w:val="1"/>
+      <w:numFmt w:val="decimal"/>
+      <w:lvlText w:val="%7."/>
+      <w:lvlJc w:val="left"/>
+      <w:pPr>
+        <w:ind w:left="5466" w:hanging="360"/>
+      </w:pPr>
+    </w:lvl>
+    <w:lvl w:ilvl="7" w:tplc="04150019" w:tentative="1">
+      <w:start w:val="1"/>
+      <w:numFmt w:val="lowerLetter"/>
+      <w:lvlText w:val="%8."/>
+      <w:lvlJc w:val="left"/>
+      <w:pPr>
+        <w:ind w:left="6186" w:hanging="360"/>
+      </w:pPr>
+    </w:lvl>
+    <w:lvl w:ilvl="8" w:tplc="0415001B" w:tentative="1">
+      <w:start w:val="1"/>
+      <w:numFmt w:val="lowerRoman"/>
+      <w:lvlText w:val="%9."/>
+      <w:lvlJc w:val="right"/>
+      <w:pPr>
+        <w:ind w:left="6906" w:hanging="180"/>
+      </w:pPr>
+    </w:lvl>
+  </w:abstractNum>
+  <w:abstractNum w:abstractNumId="1" w15:restartNumberingAfterBreak="0">
     <w:nsid w:val="1430330F"/>
     <w:multiLevelType w:val="hybridMultilevel"/>
     <w:tmpl w:val="084204D6"/>
@@ -734,8 +2217,567 @@
       </w:pPr>
     </w:lvl>
   </w:abstractNum>
+  <w:abstractNum w:abstractNumId="2" w15:restartNumberingAfterBreak="0">
+    <w:nsid w:val="2B440A6D"/>
+    <w:multiLevelType w:val="hybridMultilevel"/>
+    <w:tmpl w:val="084204D6"/>
+    <w:lvl w:ilvl="0" w:tplc="FFFFFFFF">
+      <w:start w:val="1"/>
+      <w:numFmt w:val="decimal"/>
+      <w:lvlText w:val="%1."/>
+      <w:lvlJc w:val="left"/>
+      <w:pPr>
+        <w:ind w:left="786" w:hanging="360"/>
+      </w:pPr>
+      <w:rPr>
+        <w:rFonts w:hint="default"/>
+        <w:sz w:val="27"/>
+      </w:rPr>
+    </w:lvl>
+    <w:lvl w:ilvl="1" w:tplc="FFFFFFFF" w:tentative="1">
+      <w:start w:val="1"/>
+      <w:numFmt w:val="lowerLetter"/>
+      <w:lvlText w:val="%2."/>
+      <w:lvlJc w:val="left"/>
+      <w:pPr>
+        <w:ind w:left="1506" w:hanging="360"/>
+      </w:pPr>
+    </w:lvl>
+    <w:lvl w:ilvl="2" w:tplc="FFFFFFFF" w:tentative="1">
+      <w:start w:val="1"/>
+      <w:numFmt w:val="lowerRoman"/>
+      <w:lvlText w:val="%3."/>
+      <w:lvlJc w:val="right"/>
+      <w:pPr>
+        <w:ind w:left="2226" w:hanging="180"/>
+      </w:pPr>
+    </w:lvl>
+    <w:lvl w:ilvl="3" w:tplc="FFFFFFFF" w:tentative="1">
+      <w:start w:val="1"/>
+      <w:numFmt w:val="decimal"/>
+      <w:lvlText w:val="%4."/>
+      <w:lvlJc w:val="left"/>
+      <w:pPr>
+        <w:ind w:left="2946" w:hanging="360"/>
+      </w:pPr>
+    </w:lvl>
+    <w:lvl w:ilvl="4" w:tplc="FFFFFFFF" w:tentative="1">
+      <w:start w:val="1"/>
+      <w:numFmt w:val="lowerLetter"/>
+      <w:lvlText w:val="%5."/>
+      <w:lvlJc w:val="left"/>
+      <w:pPr>
+        <w:ind w:left="3666" w:hanging="360"/>
+      </w:pPr>
+    </w:lvl>
+    <w:lvl w:ilvl="5" w:tplc="FFFFFFFF" w:tentative="1">
+      <w:start w:val="1"/>
+      <w:numFmt w:val="lowerRoman"/>
+      <w:lvlText w:val="%6."/>
+      <w:lvlJc w:val="right"/>
+      <w:pPr>
+        <w:ind w:left="4386" w:hanging="180"/>
+      </w:pPr>
+    </w:lvl>
+    <w:lvl w:ilvl="6" w:tplc="FFFFFFFF" w:tentative="1">
+      <w:start w:val="1"/>
+      <w:numFmt w:val="decimal"/>
+      <w:lvlText w:val="%7."/>
+      <w:lvlJc w:val="left"/>
+      <w:pPr>
+        <w:ind w:left="5106" w:hanging="360"/>
+      </w:pPr>
+    </w:lvl>
+    <w:lvl w:ilvl="7" w:tplc="FFFFFFFF" w:tentative="1">
+      <w:start w:val="1"/>
+      <w:numFmt w:val="lowerLetter"/>
+      <w:lvlText w:val="%8."/>
+      <w:lvlJc w:val="left"/>
+      <w:pPr>
+        <w:ind w:left="5826" w:hanging="360"/>
+      </w:pPr>
+    </w:lvl>
+    <w:lvl w:ilvl="8" w:tplc="FFFFFFFF" w:tentative="1">
+      <w:start w:val="1"/>
+      <w:numFmt w:val="lowerRoman"/>
+      <w:lvlText w:val="%9."/>
+      <w:lvlJc w:val="right"/>
+      <w:pPr>
+        <w:ind w:left="6546" w:hanging="180"/>
+      </w:pPr>
+    </w:lvl>
+  </w:abstractNum>
+  <w:abstractNum w:abstractNumId="3" w15:restartNumberingAfterBreak="0">
+    <w:nsid w:val="2C8346E4"/>
+    <w:multiLevelType w:val="hybridMultilevel"/>
+    <w:tmpl w:val="084204D6"/>
+    <w:lvl w:ilvl="0" w:tplc="FFFFFFFF">
+      <w:start w:val="1"/>
+      <w:numFmt w:val="decimal"/>
+      <w:lvlText w:val="%1."/>
+      <w:lvlJc w:val="left"/>
+      <w:pPr>
+        <w:ind w:left="786" w:hanging="360"/>
+      </w:pPr>
+      <w:rPr>
+        <w:rFonts w:hint="default"/>
+        <w:sz w:val="27"/>
+      </w:rPr>
+    </w:lvl>
+    <w:lvl w:ilvl="1" w:tplc="FFFFFFFF" w:tentative="1">
+      <w:start w:val="1"/>
+      <w:numFmt w:val="lowerLetter"/>
+      <w:lvlText w:val="%2."/>
+      <w:lvlJc w:val="left"/>
+      <w:pPr>
+        <w:ind w:left="1506" w:hanging="360"/>
+      </w:pPr>
+    </w:lvl>
+    <w:lvl w:ilvl="2" w:tplc="FFFFFFFF" w:tentative="1">
+      <w:start w:val="1"/>
+      <w:numFmt w:val="lowerRoman"/>
+      <w:lvlText w:val="%3."/>
+      <w:lvlJc w:val="right"/>
+      <w:pPr>
+        <w:ind w:left="2226" w:hanging="180"/>
+      </w:pPr>
+    </w:lvl>
+    <w:lvl w:ilvl="3" w:tplc="FFFFFFFF" w:tentative="1">
+      <w:start w:val="1"/>
+      <w:numFmt w:val="decimal"/>
+      <w:lvlText w:val="%4."/>
+      <w:lvlJc w:val="left"/>
+      <w:pPr>
+        <w:ind w:left="2946" w:hanging="360"/>
+      </w:pPr>
+    </w:lvl>
+    <w:lvl w:ilvl="4" w:tplc="FFFFFFFF" w:tentative="1">
+      <w:start w:val="1"/>
+      <w:numFmt w:val="lowerLetter"/>
+      <w:lvlText w:val="%5."/>
+      <w:lvlJc w:val="left"/>
+      <w:pPr>
+        <w:ind w:left="3666" w:hanging="360"/>
+      </w:pPr>
+    </w:lvl>
+    <w:lvl w:ilvl="5" w:tplc="FFFFFFFF" w:tentative="1">
+      <w:start w:val="1"/>
+      <w:numFmt w:val="lowerRoman"/>
+      <w:lvlText w:val="%6."/>
+      <w:lvlJc w:val="right"/>
+      <w:pPr>
+        <w:ind w:left="4386" w:hanging="180"/>
+      </w:pPr>
+    </w:lvl>
+    <w:lvl w:ilvl="6" w:tplc="FFFFFFFF" w:tentative="1">
+      <w:start w:val="1"/>
+      <w:numFmt w:val="decimal"/>
+      <w:lvlText w:val="%7."/>
+      <w:lvlJc w:val="left"/>
+      <w:pPr>
+        <w:ind w:left="5106" w:hanging="360"/>
+      </w:pPr>
+    </w:lvl>
+    <w:lvl w:ilvl="7" w:tplc="FFFFFFFF" w:tentative="1">
+      <w:start w:val="1"/>
+      <w:numFmt w:val="lowerLetter"/>
+      <w:lvlText w:val="%8."/>
+      <w:lvlJc w:val="left"/>
+      <w:pPr>
+        <w:ind w:left="5826" w:hanging="360"/>
+      </w:pPr>
+    </w:lvl>
+    <w:lvl w:ilvl="8" w:tplc="FFFFFFFF" w:tentative="1">
+      <w:start w:val="1"/>
+      <w:numFmt w:val="lowerRoman"/>
+      <w:lvlText w:val="%9."/>
+      <w:lvlJc w:val="right"/>
+      <w:pPr>
+        <w:ind w:left="6546" w:hanging="180"/>
+      </w:pPr>
+    </w:lvl>
+  </w:abstractNum>
+  <w:abstractNum w:abstractNumId="4" w15:restartNumberingAfterBreak="0">
+    <w:nsid w:val="3A091BC5"/>
+    <w:multiLevelType w:val="hybridMultilevel"/>
+    <w:tmpl w:val="C28019C2"/>
+    <w:lvl w:ilvl="0" w:tplc="5D5E45D8">
+      <w:start w:val="1"/>
+      <w:numFmt w:val="decimal"/>
+      <w:lvlText w:val="%1."/>
+      <w:lvlJc w:val="left"/>
+      <w:pPr>
+        <w:ind w:left="2226" w:hanging="360"/>
+      </w:pPr>
+      <w:rPr>
+        <w:rFonts w:hint="default"/>
+      </w:rPr>
+    </w:lvl>
+    <w:lvl w:ilvl="1" w:tplc="04150019" w:tentative="1">
+      <w:start w:val="1"/>
+      <w:numFmt w:val="lowerLetter"/>
+      <w:lvlText w:val="%2."/>
+      <w:lvlJc w:val="left"/>
+      <w:pPr>
+        <w:ind w:left="2946" w:hanging="360"/>
+      </w:pPr>
+    </w:lvl>
+    <w:lvl w:ilvl="2" w:tplc="0415001B" w:tentative="1">
+      <w:start w:val="1"/>
+      <w:numFmt w:val="lowerRoman"/>
+      <w:lvlText w:val="%3."/>
+      <w:lvlJc w:val="right"/>
+      <w:pPr>
+        <w:ind w:left="3666" w:hanging="180"/>
+      </w:pPr>
+    </w:lvl>
+    <w:lvl w:ilvl="3" w:tplc="0415000F" w:tentative="1">
+      <w:start w:val="1"/>
+      <w:numFmt w:val="decimal"/>
+      <w:lvlText w:val="%4."/>
+      <w:lvlJc w:val="left"/>
+      <w:pPr>
+        <w:ind w:left="4386" w:hanging="360"/>
+      </w:pPr>
+    </w:lvl>
+    <w:lvl w:ilvl="4" w:tplc="04150019" w:tentative="1">
+      <w:start w:val="1"/>
+      <w:numFmt w:val="lowerLetter"/>
+      <w:lvlText w:val="%5."/>
+      <w:lvlJc w:val="left"/>
+      <w:pPr>
+        <w:ind w:left="5106" w:hanging="360"/>
+      </w:pPr>
+    </w:lvl>
+    <w:lvl w:ilvl="5" w:tplc="0415001B" w:tentative="1">
+      <w:start w:val="1"/>
+      <w:numFmt w:val="lowerRoman"/>
+      <w:lvlText w:val="%6."/>
+      <w:lvlJc w:val="right"/>
+      <w:pPr>
+        <w:ind w:left="5826" w:hanging="180"/>
+      </w:pPr>
+    </w:lvl>
+    <w:lvl w:ilvl="6" w:tplc="0415000F" w:tentative="1">
+      <w:start w:val="1"/>
+      <w:numFmt w:val="decimal"/>
+      <w:lvlText w:val="%7."/>
+      <w:lvlJc w:val="left"/>
+      <w:pPr>
+        <w:ind w:left="6546" w:hanging="360"/>
+      </w:pPr>
+    </w:lvl>
+    <w:lvl w:ilvl="7" w:tplc="04150019" w:tentative="1">
+      <w:start w:val="1"/>
+      <w:numFmt w:val="lowerLetter"/>
+      <w:lvlText w:val="%8."/>
+      <w:lvlJc w:val="left"/>
+      <w:pPr>
+        <w:ind w:left="7266" w:hanging="360"/>
+      </w:pPr>
+    </w:lvl>
+    <w:lvl w:ilvl="8" w:tplc="0415001B" w:tentative="1">
+      <w:start w:val="1"/>
+      <w:numFmt w:val="lowerRoman"/>
+      <w:lvlText w:val="%9."/>
+      <w:lvlJc w:val="right"/>
+      <w:pPr>
+        <w:ind w:left="7986" w:hanging="180"/>
+      </w:pPr>
+    </w:lvl>
+  </w:abstractNum>
+  <w:abstractNum w:abstractNumId="5" w15:restartNumberingAfterBreak="0">
+    <w:nsid w:val="675E5AC8"/>
+    <w:multiLevelType w:val="hybridMultilevel"/>
+    <w:tmpl w:val="53BA686A"/>
+    <w:lvl w:ilvl="0" w:tplc="35C058E2">
+      <w:start w:val="1"/>
+      <w:numFmt w:val="decimal"/>
+      <w:lvlText w:val="%1."/>
+      <w:lvlJc w:val="left"/>
+      <w:pPr>
+        <w:ind w:left="720" w:hanging="360"/>
+      </w:pPr>
+      <w:rPr>
+        <w:rFonts w:asciiTheme="minorHAnsi" w:hAnsiTheme="minorHAnsi" w:cstheme="minorBidi" w:hint="default"/>
+      </w:rPr>
+    </w:lvl>
+    <w:lvl w:ilvl="1" w:tplc="04150019">
+      <w:start w:val="1"/>
+      <w:numFmt w:val="lowerLetter"/>
+      <w:lvlText w:val="%2."/>
+      <w:lvlJc w:val="left"/>
+      <w:pPr>
+        <w:ind w:left="1440" w:hanging="360"/>
+      </w:pPr>
+    </w:lvl>
+    <w:lvl w:ilvl="2" w:tplc="0415001B" w:tentative="1">
+      <w:start w:val="1"/>
+      <w:numFmt w:val="lowerRoman"/>
+      <w:lvlText w:val="%3."/>
+      <w:lvlJc w:val="right"/>
+      <w:pPr>
+        <w:ind w:left="2160" w:hanging="180"/>
+      </w:pPr>
+    </w:lvl>
+    <w:lvl w:ilvl="3" w:tplc="0415000F" w:tentative="1">
+      <w:start w:val="1"/>
+      <w:numFmt w:val="decimal"/>
+      <w:lvlText w:val="%4."/>
+      <w:lvlJc w:val="left"/>
+      <w:pPr>
+        <w:ind w:left="2880" w:hanging="360"/>
+      </w:pPr>
+    </w:lvl>
+    <w:lvl w:ilvl="4" w:tplc="04150019" w:tentative="1">
+      <w:start w:val="1"/>
+      <w:numFmt w:val="lowerLetter"/>
+      <w:lvlText w:val="%5."/>
+      <w:lvlJc w:val="left"/>
+      <w:pPr>
+        <w:ind w:left="3600" w:hanging="360"/>
+      </w:pPr>
+    </w:lvl>
+    <w:lvl w:ilvl="5" w:tplc="0415001B" w:tentative="1">
+      <w:start w:val="1"/>
+      <w:numFmt w:val="lowerRoman"/>
+      <w:lvlText w:val="%6."/>
+      <w:lvlJc w:val="right"/>
+      <w:pPr>
+        <w:ind w:left="4320" w:hanging="180"/>
+      </w:pPr>
+    </w:lvl>
+    <w:lvl w:ilvl="6" w:tplc="0415000F" w:tentative="1">
+      <w:start w:val="1"/>
+      <w:numFmt w:val="decimal"/>
+      <w:lvlText w:val="%7."/>
+      <w:lvlJc w:val="left"/>
+      <w:pPr>
+        <w:ind w:left="5040" w:hanging="360"/>
+      </w:pPr>
+    </w:lvl>
+    <w:lvl w:ilvl="7" w:tplc="04150019" w:tentative="1">
+      <w:start w:val="1"/>
+      <w:numFmt w:val="lowerLetter"/>
+      <w:lvlText w:val="%8."/>
+      <w:lvlJc w:val="left"/>
+      <w:pPr>
+        <w:ind w:left="5760" w:hanging="360"/>
+      </w:pPr>
+    </w:lvl>
+    <w:lvl w:ilvl="8" w:tplc="0415001B" w:tentative="1">
+      <w:start w:val="1"/>
+      <w:numFmt w:val="lowerRoman"/>
+      <w:lvlText w:val="%9."/>
+      <w:lvlJc w:val="right"/>
+      <w:pPr>
+        <w:ind w:left="6480" w:hanging="180"/>
+      </w:pPr>
+    </w:lvl>
+  </w:abstractNum>
+  <w:abstractNum w:abstractNumId="6" w15:restartNumberingAfterBreak="0">
+    <w:nsid w:val="704E386A"/>
+    <w:multiLevelType w:val="hybridMultilevel"/>
+    <w:tmpl w:val="7C621C90"/>
+    <w:lvl w:ilvl="0" w:tplc="FFFFFFFF">
+      <w:start w:val="1"/>
+      <w:numFmt w:val="decimal"/>
+      <w:lvlText w:val="%1."/>
+      <w:lvlJc w:val="left"/>
+      <w:pPr>
+        <w:ind w:left="786" w:hanging="360"/>
+      </w:pPr>
+      <w:rPr>
+        <w:rFonts w:hint="default"/>
+        <w:sz w:val="27"/>
+      </w:rPr>
+    </w:lvl>
+    <w:lvl w:ilvl="1" w:tplc="04150019" w:tentative="1">
+      <w:start w:val="1"/>
+      <w:numFmt w:val="lowerLetter"/>
+      <w:lvlText w:val="%2."/>
+      <w:lvlJc w:val="left"/>
+      <w:pPr>
+        <w:ind w:left="1440" w:hanging="360"/>
+      </w:pPr>
+    </w:lvl>
+    <w:lvl w:ilvl="2" w:tplc="0415001B" w:tentative="1">
+      <w:start w:val="1"/>
+      <w:numFmt w:val="lowerRoman"/>
+      <w:lvlText w:val="%3."/>
+      <w:lvlJc w:val="right"/>
+      <w:pPr>
+        <w:ind w:left="2160" w:hanging="180"/>
+      </w:pPr>
+    </w:lvl>
+    <w:lvl w:ilvl="3" w:tplc="0415000F" w:tentative="1">
+      <w:start w:val="1"/>
+      <w:numFmt w:val="decimal"/>
+      <w:lvlText w:val="%4."/>
+      <w:lvlJc w:val="left"/>
+      <w:pPr>
+        <w:ind w:left="2880" w:hanging="360"/>
+      </w:pPr>
+    </w:lvl>
+    <w:lvl w:ilvl="4" w:tplc="04150019" w:tentative="1">
+      <w:start w:val="1"/>
+      <w:numFmt w:val="lowerLetter"/>
+      <w:lvlText w:val="%5."/>
+      <w:lvlJc w:val="left"/>
+      <w:pPr>
+        <w:ind w:left="3600" w:hanging="360"/>
+      </w:pPr>
+    </w:lvl>
+    <w:lvl w:ilvl="5" w:tplc="0415001B" w:tentative="1">
+      <w:start w:val="1"/>
+      <w:numFmt w:val="lowerRoman"/>
+      <w:lvlText w:val="%6."/>
+      <w:lvlJc w:val="right"/>
+      <w:pPr>
+        <w:ind w:left="4320" w:hanging="180"/>
+      </w:pPr>
+    </w:lvl>
+    <w:lvl w:ilvl="6" w:tplc="0415000F" w:tentative="1">
+      <w:start w:val="1"/>
+      <w:numFmt w:val="decimal"/>
+      <w:lvlText w:val="%7."/>
+      <w:lvlJc w:val="left"/>
+      <w:pPr>
+        <w:ind w:left="5040" w:hanging="360"/>
+      </w:pPr>
+    </w:lvl>
+    <w:lvl w:ilvl="7" w:tplc="04150019" w:tentative="1">
+      <w:start w:val="1"/>
+      <w:numFmt w:val="lowerLetter"/>
+      <w:lvlText w:val="%8."/>
+      <w:lvlJc w:val="left"/>
+      <w:pPr>
+        <w:ind w:left="5760" w:hanging="360"/>
+      </w:pPr>
+    </w:lvl>
+    <w:lvl w:ilvl="8" w:tplc="0415001B" w:tentative="1">
+      <w:start w:val="1"/>
+      <w:numFmt w:val="lowerRoman"/>
+      <w:lvlText w:val="%9."/>
+      <w:lvlJc w:val="right"/>
+      <w:pPr>
+        <w:ind w:left="6480" w:hanging="180"/>
+      </w:pPr>
+    </w:lvl>
+  </w:abstractNum>
+  <w:abstractNum w:abstractNumId="7" w15:restartNumberingAfterBreak="0">
+    <w:nsid w:val="722715BC"/>
+    <w:multiLevelType w:val="hybridMultilevel"/>
+    <w:tmpl w:val="28ACC29C"/>
+    <w:lvl w:ilvl="0" w:tplc="0A5A9560">
+      <w:start w:val="1"/>
+      <w:numFmt w:val="decimal"/>
+      <w:lvlText w:val="%1."/>
+      <w:lvlJc w:val="left"/>
+      <w:pPr>
+        <w:ind w:left="786" w:hanging="360"/>
+      </w:pPr>
+      <w:rPr>
+        <w:rFonts w:hint="default"/>
+        <w:sz w:val="27"/>
+      </w:rPr>
+    </w:lvl>
+    <w:lvl w:ilvl="1" w:tplc="04150019" w:tentative="1">
+      <w:start w:val="1"/>
+      <w:numFmt w:val="lowerLetter"/>
+      <w:lvlText w:val="%2."/>
+      <w:lvlJc w:val="left"/>
+      <w:pPr>
+        <w:ind w:left="1440" w:hanging="360"/>
+      </w:pPr>
+    </w:lvl>
+    <w:lvl w:ilvl="2" w:tplc="0415001B" w:tentative="1">
+      <w:start w:val="1"/>
+      <w:numFmt w:val="lowerRoman"/>
+      <w:lvlText w:val="%3."/>
+      <w:lvlJc w:val="right"/>
+      <w:pPr>
+        <w:ind w:left="2160" w:hanging="180"/>
+      </w:pPr>
+    </w:lvl>
+    <w:lvl w:ilvl="3" w:tplc="0415000F" w:tentative="1">
+      <w:start w:val="1"/>
+      <w:numFmt w:val="decimal"/>
+      <w:lvlText w:val="%4."/>
+      <w:lvlJc w:val="left"/>
+      <w:pPr>
+        <w:ind w:left="2880" w:hanging="360"/>
+      </w:pPr>
+    </w:lvl>
+    <w:lvl w:ilvl="4" w:tplc="04150019" w:tentative="1">
+      <w:start w:val="1"/>
+      <w:numFmt w:val="lowerLetter"/>
+      <w:lvlText w:val="%5."/>
+      <w:lvlJc w:val="left"/>
+      <w:pPr>
+        <w:ind w:left="3600" w:hanging="360"/>
+      </w:pPr>
+    </w:lvl>
+    <w:lvl w:ilvl="5" w:tplc="0415001B" w:tentative="1">
+      <w:start w:val="1"/>
+      <w:numFmt w:val="lowerRoman"/>
+      <w:lvlText w:val="%6."/>
+      <w:lvlJc w:val="right"/>
+      <w:pPr>
+        <w:ind w:left="4320" w:hanging="180"/>
+      </w:pPr>
+    </w:lvl>
+    <w:lvl w:ilvl="6" w:tplc="0415000F" w:tentative="1">
+      <w:start w:val="1"/>
+      <w:numFmt w:val="decimal"/>
+      <w:lvlText w:val="%7."/>
+      <w:lvlJc w:val="left"/>
+      <w:pPr>
+        <w:ind w:left="5040" w:hanging="360"/>
+      </w:pPr>
+    </w:lvl>
+    <w:lvl w:ilvl="7" w:tplc="04150019" w:tentative="1">
+      <w:start w:val="1"/>
+      <w:numFmt w:val="lowerLetter"/>
+      <w:lvlText w:val="%8."/>
+      <w:lvlJc w:val="left"/>
+      <w:pPr>
+        <w:ind w:left="5760" w:hanging="360"/>
+      </w:pPr>
+    </w:lvl>
+    <w:lvl w:ilvl="8" w:tplc="0415001B" w:tentative="1">
+      <w:start w:val="1"/>
+      <w:numFmt w:val="lowerRoman"/>
+      <w:lvlText w:val="%9."/>
+      <w:lvlJc w:val="right"/>
+      <w:pPr>
+        <w:ind w:left="6480" w:hanging="180"/>
+      </w:pPr>
+    </w:lvl>
+  </w:abstractNum>
   <w:num w:numId="1" w16cid:durableId="275328599">
+    <w:abstractNumId w:val="1"/>
+  </w:num>
+  <w:num w:numId="2" w16cid:durableId="678430132">
     <w:abstractNumId w:val="0"/>
+  </w:num>
+  <w:num w:numId="3" w16cid:durableId="1410997724">
+    <w:abstractNumId w:val="4"/>
+  </w:num>
+  <w:num w:numId="4" w16cid:durableId="1846019278">
+    <w:abstractNumId w:val="3"/>
+  </w:num>
+  <w:num w:numId="5" w16cid:durableId="210925184">
+    <w:abstractNumId w:val="6"/>
+  </w:num>
+  <w:num w:numId="6" w16cid:durableId="2073961433">
+    <w:abstractNumId w:val="7"/>
+  </w:num>
+  <w:num w:numId="7" w16cid:durableId="506293850">
+    <w:abstractNumId w:val="2"/>
+  </w:num>
+  <w:num w:numId="8" w16cid:durableId="19934447">
+    <w:abstractNumId w:val="5"/>
   </w:num>
 </w:numbering>
 </file>
@@ -1140,6 +3182,7 @@
   <w:style w:type="paragraph" w:default="1" w:styleId="Normalny">
     <w:name w:val="Normal"/>
     <w:qFormat/>
+    <w:rsid w:val="00952145"/>
   </w:style>
   <w:style w:type="paragraph" w:styleId="Nagwek1">
     <w:name w:val="heading 1"/>
@@ -1168,7 +3211,6 @@
     <w:next w:val="Normalny"/>
     <w:link w:val="Nagwek2Znak"/>
     <w:uiPriority w:val="9"/>
-    <w:semiHidden/>
     <w:unhideWhenUsed/>
     <w:qFormat/>
     <w:rsid w:val="0032377B"/>
@@ -1385,7 +3427,6 @@
     <w:basedOn w:val="Domylnaczcionkaakapitu"/>
     <w:link w:val="Nagwek2"/>
     <w:uiPriority w:val="9"/>
-    <w:semiHidden/>
     <w:rsid w:val="0032377B"/>
     <w:rPr>
       <w:rFonts w:asciiTheme="majorHAnsi" w:eastAsiaTheme="majorEastAsia" w:hAnsiTheme="majorHAnsi" w:cstheme="majorBidi"/>
@@ -1685,6 +3726,18 @@
       <w:u w:val="single"/>
     </w:rPr>
   </w:style>
+  <w:style w:type="character" w:styleId="Wyrnieniedelikatne">
+    <w:name w:val="Subtle Emphasis"/>
+    <w:basedOn w:val="Domylnaczcionkaakapitu"/>
+    <w:uiPriority w:val="19"/>
+    <w:qFormat/>
+    <w:rsid w:val="00952145"/>
+    <w:rPr>
+      <w:i/>
+      <w:iCs/>
+      <w:color w:val="404040" w:themeColor="text1" w:themeTint="BF"/>
+    </w:rPr>
+  </w:style>
 </w:styles>
 </file>
 
@@ -1981,4 +4034,16 @@
     </a:ext>
   </a:extLst>
 </a:theme>
+</file>
+
+<file path=customXml/item1.xml><?xml version="1.0" encoding="utf-8"?>
+<b:Sources xmlns:b="http://schemas.openxmlformats.org/officeDocument/2006/bibliography" xmlns="http://schemas.openxmlformats.org/officeDocument/2006/bibliography" SelectedStyle="\APASixthEditionOfficeOnline.xsl" StyleName="APA" Version="6"/>
+</file>
+
+<file path=customXml/itemProps1.xml><?xml version="1.0" encoding="utf-8"?>
+<ds:datastoreItem xmlns:ds="http://schemas.openxmlformats.org/officeDocument/2006/customXml" ds:itemID="{E51DAB68-8F06-49E9-B7BD-EDBBE47EF9D5}">
+  <ds:schemaRefs>
+    <ds:schemaRef ds:uri="http://schemas.openxmlformats.org/officeDocument/2006/bibliography"/>
+  </ds:schemaRefs>
+</ds:datastoreItem>
 </file>
</xml_diff>